<commit_message>
updated report and changed button configurations
</commit_message>
<xml_diff>
--- a/finalreport/finalreport.docx
+++ b/finalreport/finalreport.docx
@@ -161,15 +161,13 @@
         </w:rPr>
         <w:t xml:space="preserve">ACM </w:t>
       </w:r>
-      <w:proofErr w:type="spellStart"/>
       <w:r>
         <w:rPr>
           <w:b/>
           <w:sz w:val="24"/>
         </w:rPr>
-        <w:t>Classificaiton</w:t>
-      </w:r>
-      <w:proofErr w:type="spellEnd"/>
+        <w:t>Classification</w:t>
+      </w:r>
       <w:r>
         <w:rPr>
           <w:b/>
@@ -218,7 +216,6 @@
     <w:p>
       <w:pPr>
         <w:pStyle w:val="Abstract"/>
-        <w:jc w:val="left"/>
       </w:pPr>
       <w:r>
         <w:t xml:space="preserve">People play sports everyday and is a healthy part of your lifestyle. Our wearable devices will help you in sports. </w:t>
@@ -274,6 +271,119 @@
       </w:pPr>
       <w:r>
         <w:t>BACKGROUND</w:t>
+      </w:r>
+    </w:p>
+    <w:p>
+      <w:pPr>
+        <w:pStyle w:val="BodyTextIndent"/>
+        <w:spacing w:after="120"/>
+        <w:ind w:firstLine="0"/>
+      </w:pPr>
+      <w:r>
+        <w:t xml:space="preserve">The core of </w:t>
+      </w:r>
+      <w:proofErr w:type="spellStart"/>
+      <w:r>
+        <w:t>Senseiii</w:t>
+      </w:r>
+      <w:proofErr w:type="spellEnd"/>
+      <w:r>
+        <w:t xml:space="preserve"> is essentially made up of three components: the IMU (inertial measurement unit), </w:t>
+      </w:r>
+      <w:proofErr w:type="spellStart"/>
+      <w:r>
+        <w:t>RFduino</w:t>
+      </w:r>
+      <w:proofErr w:type="spellEnd"/>
+      <w:r>
+        <w:t xml:space="preserve">, and Android application. </w:t>
+      </w:r>
+    </w:p>
+    <w:p>
+      <w:pPr>
+        <w:pStyle w:val="Heading2"/>
+      </w:pPr>
+      <w:proofErr w:type="spellStart"/>
+      <w:r>
+        <w:t>RFduino</w:t>
+      </w:r>
+      <w:proofErr w:type="spellEnd"/>
+    </w:p>
+    <w:p>
+      <w:r>
+        <w:t xml:space="preserve">An </w:t>
+      </w:r>
+      <w:proofErr w:type="spellStart"/>
+      <w:r>
+        <w:t>RFduino</w:t>
+      </w:r>
+      <w:proofErr w:type="spellEnd"/>
+      <w:r>
+        <w:t xml:space="preserve"> is a </w:t>
+      </w:r>
+      <w:proofErr w:type="gramStart"/>
+      <w:r>
+        <w:t>finger-tip</w:t>
+      </w:r>
+      <w:proofErr w:type="gramEnd"/>
+      <w:r>
+        <w:t xml:space="preserve"> sized, </w:t>
+      </w:r>
+      <w:proofErr w:type="spellStart"/>
+      <w:r>
+        <w:t>Arduino</w:t>
+      </w:r>
+      <w:proofErr w:type="spellEnd"/>
+      <w:r>
+        <w:t xml:space="preserve"> compatible, wireless enabled microcontroller. It sports </w:t>
+      </w:r>
+      <w:proofErr w:type="gramStart"/>
+      <w:r>
+        <w:t>a</w:t>
+      </w:r>
+      <w:proofErr w:type="gramEnd"/>
+      <w:r>
+        <w:t xml:space="preserve"> ARM Cortex-M0 processor and has a built in Bluetooth 4.0 Low Energy module. </w:t>
+      </w:r>
+    </w:p>
+    <w:p>
+      <w:pPr>
+        <w:pStyle w:val="Heading2"/>
+      </w:pPr>
+      <w:r>
+        <w:t>Inertial measurement unit</w:t>
+      </w:r>
+    </w:p>
+    <w:p>
+      <w:r>
+        <w:t>The IMU (inertial measurement unit) is commonly used to measure the kinematics of a device. A 6-axis IMU uses a 3-axis accelerometer and a 3-axis gyroscope. The 3-axis accelerometer is a sensor that outputs the acceleration in the x, y, and z direction. Similarly the 3-axis gyroscope is a sensor that outputs the angular speed in the x, y, and z direction.</w:t>
+      </w:r>
+      <w:r>
+        <w:t xml:space="preserve"> </w:t>
+      </w:r>
+    </w:p>
+    <w:p>
+      <w:pPr>
+        <w:pStyle w:val="Heading2"/>
+      </w:pPr>
+      <w:r>
+        <w:t>Android</w:t>
+      </w:r>
+    </w:p>
+    <w:p>
+      <w:r>
+        <w:t xml:space="preserve">Android is a mobile operating system developed by Google. </w:t>
+      </w:r>
+      <w:r>
+        <w:t xml:space="preserve">Android is used to provide interaction </w:t>
+      </w:r>
+      <w:proofErr w:type="spellStart"/>
+      <w:r>
+        <w:t>Senseiii</w:t>
+      </w:r>
+      <w:proofErr w:type="spellEnd"/>
+      <w:r>
+        <w:t>. In addition with the mobile phone, it is used for its processing power. The android phone processes the raw values from the IMU and performs various algorithms to compute the results.</w:t>
       </w:r>
     </w:p>
     <w:p>
@@ -284,15 +394,32 @@
         <w:jc w:val="left"/>
       </w:pPr>
       <w:r>
-        <w:t xml:space="preserve">The core of </w:t>
+        <w:br w:type="column"/>
+      </w:r>
+    </w:p>
+    <w:p>
+      <w:pPr>
+        <w:pStyle w:val="Heading1"/>
+        <w:spacing w:before="120"/>
+      </w:pPr>
+      <w:r>
+        <w:t>IMPLEMENTATION METHOD</w:t>
+      </w:r>
+    </w:p>
+    <w:p>
+      <w:r>
+        <w:t>Sensei has three main components:</w:t>
+      </w:r>
+      <w:r>
+        <w:t xml:space="preserve"> the </w:t>
       </w:r>
       <w:proofErr w:type="spellStart"/>
       <w:r>
-        <w:t>Senseiii</w:t>
+        <w:t>RFduino</w:t>
       </w:r>
       <w:proofErr w:type="spellEnd"/>
       <w:r>
-        <w:t xml:space="preserve"> is essentially made up of three components: the IMU (inertial measurement unit), </w:t>
+        <w:t xml:space="preserve">, IMU, and Android application. The </w:t>
       </w:r>
       <w:proofErr w:type="spellStart"/>
       <w:r>
@@ -300,57 +427,57 @@
       </w:r>
       <w:proofErr w:type="spellEnd"/>
       <w:r>
-        <w:t xml:space="preserve">, and Android application. </w:t>
+        <w:t xml:space="preserve"> communicates with the IMU via I2C. The </w:t>
+      </w:r>
+      <w:proofErr w:type="spellStart"/>
+      <w:r>
+        <w:t>RFduino</w:t>
+      </w:r>
+      <w:proofErr w:type="spellEnd"/>
+      <w:r>
+        <w:t xml:space="preserve"> communicates with the Android phone via Bluetooth. The</w:t>
+      </w:r>
+      <w:r>
+        <w:t>refore the system is connected fro</w:t>
+      </w:r>
+      <w:r>
+        <w:t>m the IMU to the Android phone.</w:t>
       </w:r>
     </w:p>
     <w:p>
       <w:pPr>
         <w:pStyle w:val="Heading2"/>
-      </w:pPr>
+        <w:spacing w:before="0"/>
+      </w:pPr>
+      <w:r>
+        <w:t>Hardware</w:t>
+      </w:r>
+    </w:p>
+    <w:p>
+      <w:r>
+        <w:t xml:space="preserve">To measure the acceleration and rotation of the device we use the IMU and an </w:t>
+      </w:r>
       <w:proofErr w:type="spellStart"/>
       <w:r>
         <w:t>RFduino</w:t>
       </w:r>
       <w:proofErr w:type="spellEnd"/>
-    </w:p>
-    <w:p>
-      <w:pPr>
-        <w:jc w:val="left"/>
-      </w:pPr>
-      <w:r>
-        <w:t xml:space="preserve">An </w:t>
-      </w:r>
-      <w:proofErr w:type="spellStart"/>
-      <w:r>
-        <w:t>RFduino</w:t>
-      </w:r>
-      <w:proofErr w:type="spellEnd"/>
-      <w:r>
-        <w:t xml:space="preserve"> is a </w:t>
+      <w:r>
+        <w:t>. The IMU uses</w:t>
+      </w:r>
+      <w:r>
+        <w:t xml:space="preserve"> a 16-bit ADC</w:t>
+      </w:r>
+      <w:r>
+        <w:t xml:space="preserve"> per axis of measurements. </w:t>
       </w:r>
       <w:proofErr w:type="gramStart"/>
       <w:r>
-        <w:t>finger-tip</w:t>
+        <w:t>bits</w:t>
       </w:r>
       <w:proofErr w:type="gramEnd"/>
       <w:r>
-        <w:t xml:space="preserve"> sized, </w:t>
-      </w:r>
-      <w:proofErr w:type="spellStart"/>
-      <w:r>
-        <w:t>Arduino</w:t>
-      </w:r>
-      <w:proofErr w:type="spellEnd"/>
-      <w:r>
-        <w:t xml:space="preserve"> compatible, wireless enabled microcontroller. It sports </w:t>
-      </w:r>
-      <w:proofErr w:type="gramStart"/>
-      <w:r>
-        <w:t>a</w:t>
-      </w:r>
-      <w:proofErr w:type="gramEnd"/>
-      <w:r>
-        <w:t xml:space="preserve"> ARM Cortex-M0 processor and has a built in Bluetooth 4.0 Low Energy module. </w:t>
+        <w:t xml:space="preserve"> to measure in the z direction. </w:t>
       </w:r>
     </w:p>
     <w:p>
@@ -358,77 +485,49 @@
         <w:pStyle w:val="Heading2"/>
       </w:pPr>
       <w:r>
-        <w:t>Inertial measurement unit</w:t>
-      </w:r>
-    </w:p>
-    <w:p>
-      <w:r>
-        <w:t>The IMU (inertial measurement unit) is commonly used to measure the kinematics of a device. A 6-axis IMU uses a 3-axis accelerometer and a 3-axis gyroscope. The 3-axis accelerometer is a sensor that outputs the acceleration in the x, y, and z direction. Similarly the 3-axis gyroscope is a sensor that outputs the angular speed in the x, y, and z direction.</w:t>
-      </w:r>
-    </w:p>
-    <w:p>
-      <w:pPr>
-        <w:pStyle w:val="Heading2"/>
-      </w:pPr>
-      <w:r>
-        <w:t>Android</w:t>
-      </w:r>
-    </w:p>
-    <w:p>
-      <w:r>
-        <w:t xml:space="preserve">Android is a mobile operating system developed by Google. </w:t>
-      </w:r>
-      <w:r>
-        <w:t xml:space="preserve">Android is used to provide interaction </w:t>
-      </w:r>
-      <w:proofErr w:type="spellStart"/>
-      <w:r>
-        <w:t>Senseiii</w:t>
-      </w:r>
-      <w:proofErr w:type="spellEnd"/>
-      <w:r>
-        <w:t>. In addition with the mobile phone, it is used for its processing power. The android phone processes the raw values from the IMU and performs various algorithms to compute the results.</w:t>
+        <w:t>Software</w:t>
+      </w:r>
+    </w:p>
+    <w:p>
+      <w:pPr>
+        <w:pStyle w:val="Heading1"/>
+      </w:pPr>
+      <w:r>
+        <w:t>RESULTS</w:t>
+      </w:r>
+    </w:p>
+    <w:p>
+      <w:pPr>
+        <w:pStyle w:val="Heading1"/>
+      </w:pPr>
+      <w:r>
+        <w:t>IMPROVEMENTS</w:t>
+      </w:r>
+    </w:p>
+    <w:p>
+      <w:pPr>
+        <w:pStyle w:val="Heading1"/>
+      </w:pPr>
+      <w:r>
+        <w:t>CONCLUSION</w:t>
+      </w:r>
+    </w:p>
+    <w:p>
+      <w:pPr>
+        <w:pStyle w:val="Heading1"/>
+      </w:pPr>
+      <w:r>
+        <w:t>RE</w:t>
       </w:r>
       <w:bookmarkStart w:id="0" w:name="_GoBack"/>
       <w:bookmarkEnd w:id="0"/>
-    </w:p>
-    <w:p>
-      <w:pPr>
-        <w:pStyle w:val="BodyTextIndent"/>
-        <w:spacing w:after="120"/>
-        <w:ind w:firstLine="0"/>
-        <w:jc w:val="left"/>
-      </w:pPr>
-      <w:r>
-        <w:br w:type="column"/>
-      </w:r>
-    </w:p>
-    <w:p>
-      <w:pPr>
-        <w:pStyle w:val="Heading1"/>
-        <w:spacing w:before="120"/>
-      </w:pPr>
-      <w:r>
-        <w:t>IMPLEMENTATION METHOD</w:t>
-      </w:r>
-    </w:p>
-    <w:p>
-      <w:r>
-        <w:t>Sensei has three main components:</w:t>
-      </w:r>
-    </w:p>
-    <w:p>
-      <w:pPr>
-        <w:pStyle w:val="Heading2"/>
-        <w:spacing w:before="0"/>
-      </w:pPr>
-      <w:r>
-        <w:t>Hardware</w:t>
-      </w:r>
-    </w:p>
-    <w:p>
-      <w:pPr>
-        <w:framePr w:w="4680" w:h="1977" w:hRule="exact" w:hSpace="187" w:wrap="around" w:vAnchor="page" w:hAnchor="page" w:x="1155" w:y="12605" w:anchorLock="1"/>
+      <w:r>
+        <w:t>FERENCES</w:t>
+      </w:r>
+    </w:p>
+    <w:p>
+      <w:pPr>
+        <w:framePr w:w="4680" w:h="1977" w:hRule="exact" w:hSpace="187" w:wrap="around" w:vAnchor="page" w:hAnchor="page" w:x="1163" w:y="12605" w:anchorLock="1"/>
         <w:spacing w:after="120"/>
         <w:rPr>
           <w:iCs/>
@@ -439,7 +538,7 @@
     <w:p>
       <w:pPr>
         <w:pStyle w:val="BodyText"/>
-        <w:framePr w:h="1977" w:hRule="exact" w:wrap="around" w:y="12605"/>
+        <w:framePr w:h="1977" w:hRule="exact" w:wrap="around" w:x="1163" w:y="12605"/>
       </w:pPr>
       <w:r>
         <w:t>Permission to make digital or hard copies of all or part of this work for personal or classroom use is granted without fee provided that copies are not made or distributed for profit or commercial advantage and that copies bear this notice and the full citation on the first page. To copy otherwise, or republish, to post on servers or to redistribute to lists, requires prior specific permission and/or a fee.</w:t>
@@ -447,7 +546,7 @@
     </w:p>
     <w:p>
       <w:pPr>
-        <w:framePr w:w="4680" w:h="1977" w:hRule="exact" w:hSpace="187" w:wrap="around" w:vAnchor="page" w:hAnchor="page" w:x="1155" w:y="12605" w:anchorLock="1"/>
+        <w:framePr w:w="4680" w:h="1977" w:hRule="exact" w:hSpace="187" w:wrap="around" w:vAnchor="page" w:hAnchor="page" w:x="1163" w:y="12605" w:anchorLock="1"/>
         <w:spacing w:after="0"/>
         <w:rPr>
           <w:sz w:val="16"/>
@@ -486,7 +585,7 @@
     </w:p>
     <w:p>
       <w:pPr>
-        <w:framePr w:w="4680" w:h="1977" w:hRule="exact" w:hSpace="187" w:wrap="around" w:vAnchor="page" w:hAnchor="page" w:x="1155" w:y="12605" w:anchorLock="1"/>
+        <w:framePr w:w="4680" w:h="1977" w:hRule="exact" w:hSpace="187" w:wrap="around" w:vAnchor="page" w:hAnchor="page" w:x="1163" w:y="12605" w:anchorLock="1"/>
         <w:spacing w:after="0"/>
         <w:rPr>
           <w:sz w:val="16"/>
@@ -533,140 +632,11 @@
     </w:p>
     <w:p>
       <w:pPr>
-        <w:framePr w:w="4680" w:h="1977" w:hRule="exact" w:hSpace="187" w:wrap="around" w:vAnchor="page" w:hAnchor="page" w:x="1155" w:y="12605" w:anchorLock="1"/>
+        <w:framePr w:w="4680" w:h="1977" w:hRule="exact" w:hSpace="187" w:wrap="around" w:vAnchor="page" w:hAnchor="page" w:x="1163" w:y="12605" w:anchorLock="1"/>
         <w:rPr>
           <w:iCs/>
         </w:rPr>
       </w:pPr>
-    </w:p>
-    <w:p>
-      <w:pPr>
-        <w:pStyle w:val="BodyTextIndent"/>
-        <w:spacing w:after="120"/>
-        <w:ind w:firstLine="0"/>
-      </w:pPr>
-      <w:r>
-        <w:t>.</w:t>
-      </w:r>
-    </w:p>
-    <w:p>
-      <w:pPr>
-        <w:pStyle w:val="Heading2"/>
-        <w:spacing w:before="120"/>
-      </w:pPr>
-      <w:r>
-        <w:t>Software</w:t>
-      </w:r>
-    </w:p>
-    <w:p>
-      <w:pPr>
-        <w:spacing w:after="120"/>
-      </w:pPr>
-      <w:r>
-        <w:t>.</w:t>
-      </w:r>
-    </w:p>
-    <w:p>
-      <w:pPr>
-        <w:pStyle w:val="Heading2"/>
-        <w:spacing w:before="120"/>
-      </w:pPr>
-      <w:r>
-        <w:t>Communication Protocol</w:t>
-      </w:r>
-    </w:p>
-    <w:p>
-      <w:pPr>
-        <w:pStyle w:val="BodyTextIndent"/>
-        <w:spacing w:after="120"/>
-        <w:ind w:firstLine="0"/>
-      </w:pPr>
-      <w:r>
-        <w:t>.</w:t>
-      </w:r>
-    </w:p>
-    <w:p>
-      <w:pPr>
-        <w:pStyle w:val="Heading2"/>
-        <w:spacing w:before="120"/>
-      </w:pPr>
-      <w:r>
-        <w:t>Challenges</w:t>
-      </w:r>
-    </w:p>
-    <w:p>
-      <w:pPr>
-        <w:pStyle w:val="BodyTextIndent"/>
-        <w:spacing w:after="120"/>
-        <w:ind w:firstLine="0"/>
-      </w:pPr>
-      <w:r>
-        <w:t>.</w:t>
-      </w:r>
-    </w:p>
-    <w:p>
-      <w:pPr>
-        <w:pStyle w:val="Heading1"/>
-        <w:spacing w:before="120"/>
-      </w:pPr>
-      <w:r>
-        <w:t>RESULTS</w:t>
-      </w:r>
-    </w:p>
-    <w:p>
-      <w:pPr>
-        <w:spacing w:after="120"/>
-      </w:pPr>
-      <w:r>
-        <w:t>.</w:t>
-      </w:r>
-    </w:p>
-    <w:p>
-      <w:pPr>
-        <w:pStyle w:val="Heading1"/>
-        <w:spacing w:before="120"/>
-      </w:pPr>
-      <w:r>
-        <w:t>IMPROVEMENTS</w:t>
-      </w:r>
-    </w:p>
-    <w:p>
-      <w:pPr>
-        <w:pStyle w:val="BodyTextIndent"/>
-        <w:spacing w:after="120"/>
-        <w:ind w:firstLine="0"/>
-      </w:pPr>
-      <w:r>
-        <w:t>.</w:t>
-      </w:r>
-    </w:p>
-    <w:p>
-      <w:pPr>
-        <w:pStyle w:val="Heading1"/>
-        <w:spacing w:before="120"/>
-      </w:pPr>
-      <w:r>
-        <w:t>CONCLUSION</w:t>
-      </w:r>
-    </w:p>
-    <w:p>
-      <w:pPr>
-        <w:pStyle w:val="BodyTextIndent"/>
-        <w:spacing w:after="120"/>
-        <w:ind w:firstLine="0"/>
-      </w:pPr>
-      <w:r>
-        <w:t>.</w:t>
-      </w:r>
-    </w:p>
-    <w:p>
-      <w:pPr>
-        <w:pStyle w:val="Heading1"/>
-        <w:spacing w:before="120"/>
-      </w:pPr>
-      <w:r>
-        <w:t>REFERENCES</w:t>
-      </w:r>
     </w:p>
     <w:p>
       <w:pPr>
@@ -847,175 +817,6 @@
       <w:proofErr w:type="gramEnd"/>
       <w:r>
         <w:t xml:space="preserve"> University of Washington. </w:t>
-      </w:r>
-    </w:p>
-    <w:p>
-      <w:pPr>
-        <w:pStyle w:val="References"/>
-        <w:ind w:left="0" w:firstLine="0"/>
-      </w:pPr>
-      <w:r>
-        <w:t xml:space="preserve">Forman, G. 2003. An extensive empirical study of feature selection metrics for text classification. </w:t>
-      </w:r>
-      <w:r>
-        <w:rPr>
-          <w:i/>
-          <w:iCs/>
-        </w:rPr>
-        <w:t>J. Mach. Learn. Res.</w:t>
-      </w:r>
-      <w:r>
-        <w:t xml:space="preserve"> 3 (Mar. 2003), 1289-1305. </w:t>
-      </w:r>
-    </w:p>
-    <w:p>
-      <w:pPr>
-        <w:pStyle w:val="References"/>
-        <w:ind w:left="0" w:firstLine="0"/>
-      </w:pPr>
-      <w:r>
-        <w:t xml:space="preserve">Brown, L. D., </w:t>
-      </w:r>
-      <w:proofErr w:type="spellStart"/>
-      <w:r>
-        <w:t>Hua</w:t>
-      </w:r>
-      <w:proofErr w:type="spellEnd"/>
-      <w:r>
-        <w:t xml:space="preserve">, H., and </w:t>
-      </w:r>
-      <w:proofErr w:type="spellStart"/>
-      <w:r>
-        <w:t>Gao</w:t>
-      </w:r>
-      <w:proofErr w:type="spellEnd"/>
-      <w:r>
-        <w:t xml:space="preserve">, C. 2003. A widget framework for augmented interaction in SCAPE. In </w:t>
-      </w:r>
-      <w:r>
-        <w:rPr>
-          <w:i/>
-          <w:iCs/>
-        </w:rPr>
-        <w:t>Proceedings of the 16t</w:t>
-      </w:r>
-      <w:r>
-        <w:rPr>
-          <w:i/>
-          <w:iCs/>
-        </w:rPr>
-        <w:t>h Annual ACM Symposium on User I</w:t>
-      </w:r>
-      <w:r>
-        <w:rPr>
-          <w:i/>
-          <w:iCs/>
-        </w:rPr>
-        <w:t>nterface Software and Technology</w:t>
-      </w:r>
-      <w:r>
-        <w:t xml:space="preserve"> (Vancouver, Canada, November 02 - 05, 2003). UIST '03. ACM, New York, NY, 1-10. DOI= </w:t>
-      </w:r>
-      <w:hyperlink r:id="rId12" w:history="1">
-        <w:r>
-          <w:rPr>
-            <w:rStyle w:val="Hyperlink"/>
-            <w:u w:val="none"/>
-          </w:rPr>
-          <w:t>http://doi.acm.org/10.1145/964696.964697</w:t>
-        </w:r>
-      </w:hyperlink>
-      <w:r>
-        <w:t>.</w:t>
-      </w:r>
-    </w:p>
-    <w:p>
-      <w:pPr>
-        <w:pStyle w:val="References"/>
-        <w:ind w:left="0" w:firstLine="0"/>
-      </w:pPr>
-      <w:r>
-        <w:t xml:space="preserve">Yu, Y. T. and Lau, M. F. 2006. A comparison of MC/DC, MUMCUT and several other coverage criteria for logical decisions. </w:t>
-      </w:r>
-      <w:r>
-        <w:rPr>
-          <w:i/>
-          <w:iCs/>
-        </w:rPr>
-        <w:t xml:space="preserve">J. Syst. </w:t>
-      </w:r>
-      <w:proofErr w:type="spellStart"/>
-      <w:r>
-        <w:rPr>
-          <w:i/>
-          <w:iCs/>
-        </w:rPr>
-        <w:t>Softw</w:t>
-      </w:r>
-      <w:proofErr w:type="spellEnd"/>
-      <w:r>
-        <w:rPr>
-          <w:i/>
-          <w:iCs/>
-        </w:rPr>
-        <w:t>.</w:t>
-      </w:r>
-      <w:r>
-        <w:t xml:space="preserve"> 79, 5 (May. 2006), 577-590. DOI= </w:t>
-      </w:r>
-      <w:hyperlink r:id="rId13" w:history="1">
-        <w:r>
-          <w:rPr>
-            <w:rStyle w:val="Hyperlink"/>
-            <w:u w:val="none"/>
-          </w:rPr>
-          <w:t>http://dx.doi.org/10.1016/j.jss.2005.05.030</w:t>
-        </w:r>
-      </w:hyperlink>
-      <w:r>
-        <w:t>.</w:t>
-      </w:r>
-    </w:p>
-    <w:p>
-      <w:pPr>
-        <w:pStyle w:val="References"/>
-        <w:ind w:left="0" w:firstLine="0"/>
-      </w:pPr>
-      <w:r>
-        <w:t xml:space="preserve">Spector, A. Z. 1989. Achieving application requirements. In </w:t>
-      </w:r>
-      <w:r>
-        <w:rPr>
-          <w:i/>
-          <w:iCs/>
-        </w:rPr>
-        <w:t>Distributed Systems</w:t>
-      </w:r>
-      <w:r>
-        <w:t xml:space="preserve">, S. </w:t>
-      </w:r>
-      <w:proofErr w:type="spellStart"/>
-      <w:r>
-        <w:t>Mullender</w:t>
-      </w:r>
-      <w:proofErr w:type="spellEnd"/>
-      <w:r>
-        <w:t>, Ed. ACM</w:t>
-      </w:r>
-      <w:r>
-        <w:t xml:space="preserve"> Press Frontier Series. ACM, New York, NY, 19-33. DOI= </w:t>
-      </w:r>
-      <w:hyperlink r:id="rId14" w:history="1">
-        <w:r>
-          <w:rPr>
-            <w:rStyle w:val="Hyperlink"/>
-            <w:u w:val="none"/>
-          </w:rPr>
-          <w:t>http://doi.acm.org/10.1145/90417.90738</w:t>
-        </w:r>
-      </w:hyperlink>
-      <w:r>
-        <w:t>.</w:t>
       </w:r>
     </w:p>
     <w:p>
@@ -2777,7 +2578,7 @@
 </file>
 
 <file path=customXml/itemProps1.xml><?xml version="1.0" encoding="utf-8"?>
-<ds:datastoreItem xmlns:ds="http://schemas.openxmlformats.org/officeDocument/2006/customXml" ds:itemID="{33673FEB-21B4-F247-9286-0C52D961FBB7}">
+<ds:datastoreItem xmlns:ds="http://schemas.openxmlformats.org/officeDocument/2006/customXml" ds:itemID="{EB8ED19E-F54B-7943-A600-1D5087ADDC9B}">
   <ds:schemaRefs>
     <ds:schemaRef ds:uri="http://schemas.openxmlformats.org/officeDocument/2006/bibliography"/>
   </ds:schemaRefs>

</xml_diff>

<commit_message>
updated some report shiets
</commit_message>
<xml_diff>
--- a/finalreport/finalreport.docx
+++ b/finalreport/finalreport.docx
@@ -8,11 +8,9 @@
         <w:spacing w:after="60"/>
         <w:ind w:left="720" w:hanging="720"/>
       </w:pPr>
-      <w:proofErr w:type="spellStart"/>
-      <w:r>
-        <w:t>Senseiii</w:t>
-      </w:r>
-      <w:proofErr w:type="spellEnd"/>
+      <w:r>
+        <w:t>Sensei</w:t>
+      </w:r>
       <w:r>
         <w:t>: Sports Assistant</w:t>
       </w:r>
@@ -207,6 +205,10 @@
     <w:p>
       <w:pPr>
         <w:pStyle w:val="Heading1"/>
+        <w:numPr>
+          <w:ilvl w:val="0"/>
+          <w:numId w:val="0"/>
+        </w:numPr>
         <w:spacing w:before="120"/>
       </w:pPr>
       <w:r>
@@ -226,15 +228,7 @@
       </w:r>
       <w:proofErr w:type="spellEnd"/>
       <w:r>
-        <w:t xml:space="preserve"> is a device that will quantify your motion during a sports session. Whether it </w:t>
-      </w:r>
-      <w:proofErr w:type="gramStart"/>
-      <w:r>
-        <w:t>be</w:t>
-      </w:r>
-      <w:proofErr w:type="gramEnd"/>
-      <w:r>
-        <w:t xml:space="preserve"> basketball, tennis, golf, or badminton, </w:t>
+        <w:t xml:space="preserve"> is a device that will quantify your motion during a sports session. Whether it be basketball, tennis, golf, or badminton, </w:t>
       </w:r>
       <w:proofErr w:type="spellStart"/>
       <w:r>
@@ -267,6 +261,10 @@
     <w:p>
       <w:pPr>
         <w:pStyle w:val="Heading1"/>
+        <w:numPr>
+          <w:ilvl w:val="0"/>
+          <w:numId w:val="0"/>
+        </w:numPr>
         <w:spacing w:before="120"/>
       </w:pPr>
       <w:r>
@@ -302,6 +300,10 @@
     <w:p>
       <w:pPr>
         <w:pStyle w:val="Heading2"/>
+        <w:numPr>
+          <w:ilvl w:val="0"/>
+          <w:numId w:val="0"/>
+        </w:numPr>
       </w:pPr>
       <w:proofErr w:type="spellStart"/>
       <w:r>
@@ -319,15 +321,7 @@
       </w:r>
       <w:proofErr w:type="spellEnd"/>
       <w:r>
-        <w:t xml:space="preserve"> is a </w:t>
-      </w:r>
-      <w:proofErr w:type="gramStart"/>
-      <w:r>
-        <w:t>finger-tip</w:t>
-      </w:r>
-      <w:proofErr w:type="gramEnd"/>
-      <w:r>
-        <w:t xml:space="preserve"> sized, </w:t>
+        <w:t xml:space="preserve"> is a finger-tip sized, </w:t>
       </w:r>
       <w:proofErr w:type="spellStart"/>
       <w:r>
@@ -335,20 +329,16 @@
       </w:r>
       <w:proofErr w:type="spellEnd"/>
       <w:r>
-        <w:t xml:space="preserve"> compatible, wireless enabled microcontroller. It sports </w:t>
-      </w:r>
-      <w:proofErr w:type="gramStart"/>
-      <w:r>
-        <w:t>a</w:t>
-      </w:r>
-      <w:proofErr w:type="gramEnd"/>
-      <w:r>
-        <w:t xml:space="preserve"> ARM Cortex-M0 processor and has a built in Bluetooth 4.0 Low Energy module. </w:t>
+        <w:t xml:space="preserve"> compatible, wireless enabled microcontroller. It sports a ARM Cortex-M0 processor and has a built in Bluetooth 4.0 Low Energy module. </w:t>
       </w:r>
     </w:p>
     <w:p>
       <w:pPr>
         <w:pStyle w:val="Heading2"/>
+        <w:numPr>
+          <w:ilvl w:val="0"/>
+          <w:numId w:val="0"/>
+        </w:numPr>
       </w:pPr>
       <w:r>
         <w:t>Inertial measurement unit</w:t>
@@ -365,6 +355,10 @@
     <w:p>
       <w:pPr>
         <w:pStyle w:val="Heading2"/>
+        <w:numPr>
+          <w:ilvl w:val="0"/>
+          <w:numId w:val="0"/>
+        </w:numPr>
       </w:pPr>
       <w:r>
         <w:t>Android</w:t>
@@ -400,6 +394,10 @@
     <w:p>
       <w:pPr>
         <w:pStyle w:val="Heading1"/>
+        <w:numPr>
+          <w:ilvl w:val="0"/>
+          <w:numId w:val="0"/>
+        </w:numPr>
         <w:spacing w:before="120"/>
       </w:pPr>
       <w:r>
@@ -447,6 +445,10 @@
     <w:p>
       <w:pPr>
         <w:pStyle w:val="Heading2"/>
+        <w:numPr>
+          <w:ilvl w:val="0"/>
+          <w:numId w:val="0"/>
+        </w:numPr>
         <w:spacing w:before="0"/>
       </w:pPr>
       <w:r>
@@ -466,63 +468,168 @@
         <w:t>. The IMU uses</w:t>
       </w:r>
       <w:r>
-        <w:t xml:space="preserve"> a 16-bit ADC</w:t>
-      </w:r>
-      <w:r>
-        <w:t xml:space="preserve"> per axis of measurements. </w:t>
-      </w:r>
-      <w:proofErr w:type="gramStart"/>
-      <w:r>
-        <w:t>bits</w:t>
-      </w:r>
-      <w:proofErr w:type="gramEnd"/>
-      <w:r>
-        <w:t xml:space="preserve"> to measure in the z direction. </w:t>
-      </w:r>
-    </w:p>
-    <w:p>
-      <w:pPr>
-        <w:pStyle w:val="Heading2"/>
-      </w:pPr>
-      <w:r>
-        <w:t>Software</w:t>
-      </w:r>
-    </w:p>
-    <w:p>
-      <w:pPr>
-        <w:pStyle w:val="Heading1"/>
-      </w:pPr>
-      <w:r>
-        <w:t>RESULTS</w:t>
-      </w:r>
-    </w:p>
-    <w:p>
-      <w:pPr>
-        <w:pStyle w:val="Heading1"/>
-      </w:pPr>
-      <w:r>
-        <w:t>IMPROVEMENTS</w:t>
-      </w:r>
-    </w:p>
-    <w:p>
-      <w:pPr>
-        <w:pStyle w:val="Heading1"/>
-      </w:pPr>
-      <w:r>
-        <w:t>CONCLUSION</w:t>
-      </w:r>
-    </w:p>
-    <w:p>
-      <w:pPr>
-        <w:pStyle w:val="Heading1"/>
-      </w:pPr>
-      <w:r>
-        <w:t>RE</w:t>
+        <w:t xml:space="preserve"> </w:t>
+      </w:r>
+      <w:r>
+        <w:t>16-bit ADC</w:t>
+      </w:r>
+      <w:r>
+        <w:t xml:space="preserve"> per axis of measurement. In its default configuration, the accelerometer has a scale of +/- 2g. For our intent, we need this value to be much higher. The largest range that the IMU supports is +/- 16g. In order for this we need to set the AFS_SEL for each axis to be the value 3. As shown in the figure</w:t>
+      </w:r>
+      <w:r>
+        <w:t xml:space="preserve"> X</w:t>
+      </w:r>
+      <w:r>
+        <w:t>.</w:t>
+      </w:r>
+      <w:r>
+        <w:t xml:space="preserve"> </w:t>
+      </w:r>
+      <w:r>
+        <w:t xml:space="preserve"> </w:t>
+      </w:r>
+      <w:r>
+        <w:t>According to the datasheet, values from -16g to 16g are stored as a 16 bit 2’s complement value. Its full scale is +/- 16g with a LSB sensitivity of 2048/g. This means that 2048 digital output is a unit of 1 g. For a</w:t>
       </w:r>
       <w:bookmarkStart w:id="0" w:name="_GoBack"/>
       <w:bookmarkEnd w:id="0"/>
       <w:r>
-        <w:t>FERENCES</w:t>
+        <w:t xml:space="preserve"> 16 bit 2’s complement, the range is -2^15 to 2^15-1 or -32,768 to 32767. A value from the sensor can be directly translated to units of g using the unit conversion of 2048/g. So for example, if the sensor reads </w:t>
+      </w:r>
+      <w:proofErr w:type="spellStart"/>
+      <w:r>
+        <w:t>accelX</w:t>
+      </w:r>
+      <w:proofErr w:type="spellEnd"/>
+      <w:r>
+        <w:t xml:space="preserve"> = 6032, </w:t>
+      </w:r>
+      <w:proofErr w:type="spellStart"/>
+      <w:r>
+        <w:t>accelY</w:t>
+      </w:r>
+      <w:proofErr w:type="spellEnd"/>
+      <w:r>
+        <w:t xml:space="preserve"> = 8382, and </w:t>
+      </w:r>
+      <w:proofErr w:type="spellStart"/>
+      <w:r>
+        <w:t>accelZ</w:t>
+      </w:r>
+      <w:proofErr w:type="spellEnd"/>
+      <w:r>
+        <w:t xml:space="preserve"> = 2020, we can divide values by the LSB sensitivity constant 2048 to get the acceleration in each axis in units of g. </w:t>
+      </w:r>
+      <w:proofErr w:type="spellStart"/>
+      <w:r>
+        <w:t>accelX</w:t>
+      </w:r>
+      <w:proofErr w:type="spellEnd"/>
+      <w:r>
+        <w:t xml:space="preserve"> = 6032/2048 = 2.95g, </w:t>
+      </w:r>
+      <w:proofErr w:type="spellStart"/>
+      <w:r>
+        <w:t>accelY</w:t>
+      </w:r>
+      <w:proofErr w:type="spellEnd"/>
+      <w:r>
+        <w:t xml:space="preserve"> = 8382/2048 = </w:t>
+      </w:r>
+      <w:r>
+        <w:t xml:space="preserve">4.09g, and </w:t>
+      </w:r>
+      <w:proofErr w:type="spellStart"/>
+      <w:r>
+        <w:t>accelZ</w:t>
+      </w:r>
+      <w:proofErr w:type="spellEnd"/>
+      <w:r>
+        <w:t xml:space="preserve"> = 2020/2048 = 0.99 g. </w:t>
+      </w:r>
+      <w:r>
+        <w:t>Since we are using 2 bytes per axis of acceleration, we will need 6 bytes of data from the IMU.</w:t>
+      </w:r>
+    </w:p>
+    <w:p>
+      <w:r>
+        <w:t xml:space="preserve">The IMU is paired with an </w:t>
+      </w:r>
+      <w:proofErr w:type="spellStart"/>
+      <w:r>
+        <w:t>RFduino</w:t>
+      </w:r>
+      <w:proofErr w:type="spellEnd"/>
+      <w:r>
+        <w:t xml:space="preserve">. The main job of the </w:t>
+      </w:r>
+      <w:proofErr w:type="spellStart"/>
+      <w:r>
+        <w:t>RFduino</w:t>
+      </w:r>
+      <w:proofErr w:type="spellEnd"/>
+      <w:r>
+        <w:t xml:space="preserve"> is to read the raw values from the sensor, and encode the 6 bytes of acceleration data to a string and send it to the Android via Bluetooth. </w:t>
+      </w:r>
+    </w:p>
+    <w:p>
+      <w:pPr>
+        <w:pStyle w:val="Heading2"/>
+        <w:numPr>
+          <w:ilvl w:val="0"/>
+          <w:numId w:val="0"/>
+        </w:numPr>
+      </w:pPr>
+      <w:r>
+        <w:t>Software</w:t>
+      </w:r>
+    </w:p>
+    <w:p>
+      <w:pPr>
+        <w:pStyle w:val="Heading1"/>
+        <w:numPr>
+          <w:ilvl w:val="0"/>
+          <w:numId w:val="0"/>
+        </w:numPr>
+      </w:pPr>
+      <w:r>
+        <w:t>RESULTS</w:t>
+      </w:r>
+    </w:p>
+    <w:p>
+      <w:pPr>
+        <w:pStyle w:val="Heading1"/>
+        <w:numPr>
+          <w:ilvl w:val="0"/>
+          <w:numId w:val="0"/>
+        </w:numPr>
+      </w:pPr>
+      <w:r>
+        <w:t>IMPROVEMENTS</w:t>
+      </w:r>
+    </w:p>
+    <w:p>
+      <w:pPr>
+        <w:pStyle w:val="Heading1"/>
+        <w:numPr>
+          <w:ilvl w:val="0"/>
+          <w:numId w:val="0"/>
+        </w:numPr>
+      </w:pPr>
+      <w:r>
+        <w:t>CONCLUSION</w:t>
+      </w:r>
+    </w:p>
+    <w:p>
+      <w:pPr>
+        <w:pStyle w:val="Heading1"/>
+        <w:numPr>
+          <w:ilvl w:val="0"/>
+          <w:numId w:val="0"/>
+        </w:numPr>
+      </w:pPr>
+      <w:r>
+        <w:t>REFERENCES</w:t>
       </w:r>
     </w:p>
     <w:p>
@@ -552,7 +659,6 @@
           <w:sz w:val="16"/>
         </w:rPr>
       </w:pPr>
-      <w:proofErr w:type="gramStart"/>
       <w:r>
         <w:rPr>
           <w:i/>
@@ -581,7 +687,6 @@
         </w:rPr>
         <w:t>, City, State, Country.</w:t>
       </w:r>
-      <w:proofErr w:type="gramEnd"/>
     </w:p>
     <w:p>
       <w:pPr>
@@ -591,7 +696,6 @@
           <w:sz w:val="16"/>
         </w:rPr>
       </w:pPr>
-      <w:proofErr w:type="gramStart"/>
       <w:r>
         <w:rPr>
           <w:sz w:val="16"/>
@@ -628,7 +732,6 @@
         </w:rPr>
         <w:t>.00.</w:t>
       </w:r>
-      <w:proofErr w:type="gramEnd"/>
     </w:p>
     <w:p>
       <w:pPr>
@@ -670,14 +773,7 @@
             <w:rStyle w:val="Hyperlink"/>
             <w:u w:val="none"/>
           </w:rPr>
-          <w:t>http://doi.acm.org/10.1145/161468.1614</w:t>
-        </w:r>
-        <w:r>
-          <w:rPr>
-            <w:rStyle w:val="Hyperlink"/>
-            <w:u w:val="none"/>
-          </w:rPr>
-          <w:t>7</w:t>
+          <w:t>http://doi.acm.org/10.1145/161468.16147</w:t>
         </w:r>
       </w:hyperlink>
       <w:r>
@@ -808,15 +904,7 @@
         <w:t>Constraint Satisfaction and Debugging for Interactive User Interfaces</w:t>
       </w:r>
       <w:r>
-        <w:t>. Doctoral Thesis. UMI Order Number: UMI Order No. GAX95-09398</w:t>
-      </w:r>
-      <w:proofErr w:type="gramStart"/>
-      <w:r>
-        <w:t>.,</w:t>
-      </w:r>
-      <w:proofErr w:type="gramEnd"/>
-      <w:r>
-        <w:t xml:space="preserve"> University of Washington. </w:t>
+        <w:t xml:space="preserve">. Doctoral Thesis. UMI Order Number: UMI Order No. GAX95-09398., University of Washington. </w:t>
       </w:r>
     </w:p>
     <w:p>
@@ -2578,7 +2666,7 @@
 </file>
 
 <file path=customXml/itemProps1.xml><?xml version="1.0" encoding="utf-8"?>
-<ds:datastoreItem xmlns:ds="http://schemas.openxmlformats.org/officeDocument/2006/customXml" ds:itemID="{EB8ED19E-F54B-7943-A600-1D5087ADDC9B}">
+<ds:datastoreItem xmlns:ds="http://schemas.openxmlformats.org/officeDocument/2006/customXml" ds:itemID="{0B2B88EA-7919-974E-9D5C-EBDFD871E30C}">
   <ds:schemaRefs>
     <ds:schemaRef ds:uri="http://schemas.openxmlformats.org/officeDocument/2006/bibliography"/>
   </ds:schemaRefs>

</xml_diff>

<commit_message>
final paper finished extra page
</commit_message>
<xml_diff>
--- a/finalreport/finalreport.docx
+++ b/finalreport/finalreport.docx
@@ -1,6 +1,6 @@
 
 <file path=word/document.xml><?xml version="1.0" encoding="utf-8"?>
-<w:document xmlns:wpc="http://schemas.microsoft.com/office/word/2010/wordprocessingCanvas" xmlns:mo="http://schemas.microsoft.com/office/mac/office/2008/main" xmlns:mc="http://schemas.openxmlformats.org/markup-compatibility/2006" xmlns:mv="urn:schemas-microsoft-com:mac:vml" xmlns:o="urn:schemas-microsoft-com:office:office" xmlns:r="http://schemas.openxmlformats.org/officeDocument/2006/relationships" xmlns:m="http://schemas.openxmlformats.org/officeDocument/2006/math" xmlns:v="urn:schemas-microsoft-com:vml" xmlns:wp14="http://schemas.microsoft.com/office/word/2010/wordprocessingDrawing" xmlns:wp="http://schemas.openxmlformats.org/drawingml/2006/wordprocessingDrawing" xmlns:w10="urn:schemas-microsoft-com:office:word" xmlns:w="http://schemas.openxmlformats.org/wordprocessingml/2006/main" xmlns:w14="http://schemas.microsoft.com/office/word/2010/wordml" xmlns:wpg="http://schemas.microsoft.com/office/word/2010/wordprocessingGroup" xmlns:wpi="http://schemas.microsoft.com/office/word/2010/wordprocessingInk" xmlns:wne="http://schemas.microsoft.com/office/word/2006/wordml" xmlns:wps="http://schemas.microsoft.com/office/word/2010/wordprocessingShape" mc:Ignorable="w14 wp14">
+<w:document xmlns:wpc="http://schemas.microsoft.com/office/word/2010/wordprocessingCanvas" xmlns:mc="http://schemas.openxmlformats.org/markup-compatibility/2006" xmlns:o="urn:schemas-microsoft-com:office:office" xmlns:r="http://schemas.openxmlformats.org/officeDocument/2006/relationships" xmlns:m="http://schemas.openxmlformats.org/officeDocument/2006/math" xmlns:v="urn:schemas-microsoft-com:vml" xmlns:wp14="http://schemas.microsoft.com/office/word/2010/wordprocessingDrawing" xmlns:wp="http://schemas.openxmlformats.org/drawingml/2006/wordprocessingDrawing" xmlns:w10="urn:schemas-microsoft-com:office:word" xmlns:w="http://schemas.openxmlformats.org/wordprocessingml/2006/main" xmlns:w14="http://schemas.microsoft.com/office/word/2010/wordml" xmlns:w15="http://schemas.microsoft.com/office/word/2012/wordml" xmlns:wpg="http://schemas.microsoft.com/office/word/2010/wordprocessingGroup" xmlns:wpi="http://schemas.microsoft.com/office/word/2010/wordprocessingInk" xmlns:wne="http://schemas.microsoft.com/office/word/2006/wordml" xmlns:wps="http://schemas.microsoft.com/office/word/2010/wordprocessingShape" mc:Ignorable="w14 w15 wp14">
   <w:body>
     <w:p>
       <w:pPr>
@@ -22,8 +22,8 @@
       <w:pPr>
         <w:ind w:left="720" w:hanging="720"/>
         <w:sectPr>
-          <w:footerReference w:type="even" r:id="rId9"/>
-          <w:footerReference w:type="default" r:id="rId10"/>
+          <w:footerReference w:type="even" r:id="rId8"/>
+          <w:footerReference w:type="default" r:id="rId9"/>
           <w:pgSz w:w="12240" w:h="15840" w:code="1"/>
           <w:pgMar w:top="1080" w:right="1080" w:bottom="1440" w:left="1080" w:header="720" w:footer="720" w:gutter="0"/>
           <w:pgNumType w:chapStyle="1"/>
@@ -58,7 +58,21 @@
         <w:rPr>
           <w:spacing w:val="-2"/>
         </w:rPr>
-        <w:t xml:space="preserve"> Ray, Jin </w:t>
+        <w:t xml:space="preserve"> Ray, </w:t>
+      </w:r>
+      <w:proofErr w:type="spellStart"/>
+      <w:r>
+        <w:rPr>
+          <w:spacing w:val="-2"/>
+        </w:rPr>
+        <w:t>Jin</w:t>
+      </w:r>
+      <w:proofErr w:type="spellEnd"/>
+      <w:r>
+        <w:rPr>
+          <w:spacing w:val="-2"/>
+        </w:rPr>
+        <w:t xml:space="preserve"> </w:t>
       </w:r>
       <w:proofErr w:type="spellStart"/>
       <w:r>
@@ -409,7 +423,6 @@
           <w:sz w:val="16"/>
         </w:rPr>
       </w:pPr>
-      <w:proofErr w:type="gramStart"/>
       <w:r>
         <w:rPr>
           <w:i/>
@@ -424,7 +437,6 @@
         </w:rPr>
         <w:t>, Month 1–2, 2010, City, State, Country.</w:t>
       </w:r>
-      <w:proofErr w:type="gramEnd"/>
     </w:p>
     <w:p>
       <w:pPr>
@@ -434,14 +446,12 @@
           <w:sz w:val="16"/>
         </w:rPr>
       </w:pPr>
-      <w:proofErr w:type="gramStart"/>
       <w:r>
         <w:rPr>
           <w:sz w:val="16"/>
         </w:rPr>
         <w:t>Copyright 2010 ACM 1-58113-000-0/00/0010 …$15.00.</w:t>
       </w:r>
-      <w:proofErr w:type="gramEnd"/>
     </w:p>
     <w:p>
       <w:pPr>
@@ -696,6 +706,7 @@
       <w:r>
         <w:rPr>
           <w:noProof/>
+          <w:lang w:eastAsia="ko-KR"/>
         </w:rPr>
         <w:drawing>
           <wp:inline distT="0" distB="0" distL="0" distR="0" wp14:anchorId="11C2E4A6" wp14:editId="7F424F3E">
@@ -715,7 +726,7 @@
                     </pic:cNvPicPr>
                   </pic:nvPicPr>
                   <pic:blipFill>
-                    <a:blip r:embed="rId11">
+                    <a:blip r:embed="rId10">
                       <a:extLst>
                         <a:ext uri="{28A0092B-C50C-407E-A947-70E740481C1C}">
                           <a14:useLocalDpi xmlns:a14="http://schemas.microsoft.com/office/drawing/2010/main" val="0"/>
@@ -749,6 +760,7 @@
       <w:r>
         <w:rPr>
           <w:noProof/>
+          <w:lang w:eastAsia="ko-KR"/>
         </w:rPr>
         <w:drawing>
           <wp:inline distT="0" distB="0" distL="0" distR="0" wp14:anchorId="368C5219" wp14:editId="40365C41">
@@ -768,7 +780,7 @@
                     </pic:cNvPicPr>
                   </pic:nvPicPr>
                   <pic:blipFill>
-                    <a:blip r:embed="rId12">
+                    <a:blip r:embed="rId11">
                       <a:extLst>
                         <a:ext uri="{28A0092B-C50C-407E-A947-70E740481C1C}">
                           <a14:useLocalDpi xmlns:a14="http://schemas.microsoft.com/office/drawing/2010/main" val="0"/>
@@ -896,83 +908,62 @@
       </w:r>
       <w:proofErr w:type="spellEnd"/>
       <w:r>
-        <w:t xml:space="preserve"> is a </w:t>
+        <w:t xml:space="preserve"> is a finger-tip sized, Arduino compatible, wireless enabled microcontroller. It sports </w:t>
       </w:r>
       <w:proofErr w:type="gramStart"/>
       <w:r>
-        <w:t>finger-tip</w:t>
+        <w:t>a</w:t>
       </w:r>
       <w:proofErr w:type="gramEnd"/>
       <w:r>
-        <w:t xml:space="preserve"> sized, </w:t>
+        <w:t xml:space="preserve"> ARM Cortex-M0 processor and has a built in Bluetooth 4.0 Low Energy module. </w:t>
+      </w:r>
+      <w:r>
+        <w:t xml:space="preserve">With the </w:t>
       </w:r>
       <w:proofErr w:type="spellStart"/>
       <w:r>
-        <w:t>Arduino</w:t>
+        <w:t>usb</w:t>
       </w:r>
       <w:proofErr w:type="spellEnd"/>
       <w:r>
-        <w:t xml:space="preserve"> compatible, wireless enabled microcontroller. It sports </w:t>
-      </w:r>
-      <w:proofErr w:type="gramStart"/>
-      <w:r>
-        <w:t>a</w:t>
-      </w:r>
-      <w:proofErr w:type="gramEnd"/>
-      <w:r>
-        <w:t xml:space="preserve"> ARM Cortex-M0 processor and has a built in Bluetooth 4.0 Low Energy module. </w:t>
-      </w:r>
-      <w:r>
-        <w:t xml:space="preserve">With the </w:t>
+        <w:t xml:space="preserve"> shield, t</w:t>
+      </w:r>
+      <w:r>
+        <w:t>his device is reprogrammable</w:t>
+      </w:r>
+      <w:r>
+        <w:t xml:space="preserve"> using its </w:t>
+      </w:r>
+      <w:r>
+        <w:t xml:space="preserve">Arduino IDE. </w:t>
+      </w:r>
+      <w:r>
+        <w:t>C</w:t>
+      </w:r>
+      <w:r>
+        <w:t xml:space="preserve">ode </w:t>
+      </w:r>
+      <w:r>
+        <w:t xml:space="preserve">for the </w:t>
       </w:r>
       <w:proofErr w:type="spellStart"/>
       <w:r>
-        <w:t>usb</w:t>
+        <w:t>RFduino</w:t>
       </w:r>
       <w:proofErr w:type="spellEnd"/>
       <w:r>
-        <w:t xml:space="preserve"> shield, t</w:t>
-      </w:r>
-      <w:r>
-        <w:t>his device is reprogrammable</w:t>
-      </w:r>
-      <w:r>
-        <w:t xml:space="preserve"> using its </w:t>
+        <w:t xml:space="preserve"> is written in the C language. </w:t>
+      </w:r>
+      <w:r>
+        <w:t xml:space="preserve">The microcontroller’s typical power supply is 3V. The </w:t>
       </w:r>
       <w:proofErr w:type="spellStart"/>
       <w:r>
-        <w:t>Arduino</w:t>
+        <w:t>RFduino</w:t>
       </w:r>
       <w:proofErr w:type="spellEnd"/>
       <w:r>
-        <w:t xml:space="preserve"> IDE. </w:t>
-      </w:r>
-      <w:r>
-        <w:t>C</w:t>
-      </w:r>
-      <w:r>
-        <w:t xml:space="preserve">ode </w:t>
-      </w:r>
-      <w:r>
-        <w:t xml:space="preserve">for the </w:t>
-      </w:r>
-      <w:proofErr w:type="spellStart"/>
-      <w:r>
-        <w:t>RFduino</w:t>
-      </w:r>
-      <w:proofErr w:type="spellEnd"/>
-      <w:r>
-        <w:t xml:space="preserve"> is written in the C language. </w:t>
-      </w:r>
-      <w:r>
-        <w:t xml:space="preserve">The microcontroller’s typical power supply is 3V. The </w:t>
-      </w:r>
-      <w:proofErr w:type="spellStart"/>
-      <w:r>
-        <w:t>RFduino</w:t>
-      </w:r>
-      <w:proofErr w:type="spellEnd"/>
-      <w:r>
         <w:t xml:space="preserve"> </w:t>
       </w:r>
       <w:r>
@@ -992,6 +983,7 @@
       <w:r>
         <w:rPr>
           <w:noProof/>
+          <w:lang w:eastAsia="ko-KR"/>
         </w:rPr>
         <w:drawing>
           <wp:inline distT="0" distB="0" distL="0" distR="0" wp14:anchorId="6D0524EA" wp14:editId="796609DC">
@@ -1011,7 +1003,7 @@
                     </pic:cNvPicPr>
                   </pic:nvPicPr>
                   <pic:blipFill>
-                    <a:blip r:embed="rId13">
+                    <a:blip r:embed="rId12">
                       <a:extLst>
                         <a:ext uri="{28A0092B-C50C-407E-A947-70E740481C1C}">
                           <a14:useLocalDpi xmlns:a14="http://schemas.microsoft.com/office/drawing/2010/main" val="0"/>
@@ -1048,6 +1040,7 @@
       <w:r>
         <w:rPr>
           <w:noProof/>
+          <w:lang w:eastAsia="ko-KR"/>
         </w:rPr>
         <w:drawing>
           <wp:inline distT="0" distB="0" distL="0" distR="0" wp14:anchorId="5A9529A4" wp14:editId="276B6800">
@@ -1067,7 +1060,7 @@
                     </pic:cNvPicPr>
                   </pic:nvPicPr>
                   <pic:blipFill>
-                    <a:blip r:embed="rId14">
+                    <a:blip r:embed="rId13">
                       <a:extLst>
                         <a:ext uri="{28A0092B-C50C-407E-A947-70E740481C1C}">
                           <a14:useLocalDpi xmlns:a14="http://schemas.microsoft.com/office/drawing/2010/main" val="0"/>
@@ -1598,15 +1591,7 @@
         <w:t>per axis</w:t>
       </w:r>
       <w:r>
-        <w:t xml:space="preserve">. Therefore, accelerometer data in 3 </w:t>
-      </w:r>
-      <w:proofErr w:type="gramStart"/>
-      <w:r>
-        <w:t>axis</w:t>
-      </w:r>
-      <w:proofErr w:type="gramEnd"/>
-      <w:r>
-        <w:t xml:space="preserve"> will be </w:t>
+        <w:t xml:space="preserve">. Therefore, accelerometer data in 3 axis will be </w:t>
       </w:r>
       <w:r>
         <w:t>6 bytes</w:t>
@@ -1619,6 +1604,7 @@
       <w:r>
         <w:rPr>
           <w:noProof/>
+          <w:lang w:eastAsia="ko-KR"/>
         </w:rPr>
         <w:lastRenderedPageBreak/>
         <w:drawing>
@@ -1639,7 +1625,7 @@
                     </pic:cNvPicPr>
                   </pic:nvPicPr>
                   <pic:blipFill>
-                    <a:blip r:embed="rId15">
+                    <a:blip r:embed="rId14">
                       <a:extLst>
                         <a:ext uri="{28A0092B-C50C-407E-A947-70E740481C1C}">
                           <a14:useLocalDpi xmlns:a14="http://schemas.microsoft.com/office/drawing/2010/main" val="0"/>
@@ -1676,6 +1662,7 @@
       <w:r>
         <w:rPr>
           <w:noProof/>
+          <w:lang w:eastAsia="ko-KR"/>
         </w:rPr>
         <w:drawing>
           <wp:inline distT="0" distB="0" distL="0" distR="0" wp14:anchorId="4A060A35" wp14:editId="64C26167">
@@ -1695,7 +1682,7 @@
                     </pic:cNvPicPr>
                   </pic:nvPicPr>
                   <pic:blipFill>
-                    <a:blip r:embed="rId16">
+                    <a:blip r:embed="rId15">
                       <a:extLst>
                         <a:ext uri="{28A0092B-C50C-407E-A947-70E740481C1C}">
                           <a14:useLocalDpi xmlns:a14="http://schemas.microsoft.com/office/drawing/2010/main" val="0"/>
@@ -1899,6 +1886,7 @@
       <w:r>
         <w:rPr>
           <w:noProof/>
+          <w:lang w:eastAsia="ko-KR"/>
         </w:rPr>
         <w:drawing>
           <wp:inline distT="0" distB="0" distL="0" distR="0" wp14:anchorId="5BE10C33" wp14:editId="16AC51D5">
@@ -1918,7 +1906,7 @@
                     </pic:cNvPicPr>
                   </pic:nvPicPr>
                   <pic:blipFill>
-                    <a:blip r:embed="rId17">
+                    <a:blip r:embed="rId16">
                       <a:extLst>
                         <a:ext uri="{28A0092B-C50C-407E-A947-70E740481C1C}">
                           <a14:useLocalDpi xmlns:a14="http://schemas.microsoft.com/office/drawing/2010/main" val="0"/>
@@ -1968,6 +1956,7 @@
       <w:r>
         <w:rPr>
           <w:noProof/>
+          <w:lang w:eastAsia="ko-KR"/>
         </w:rPr>
         <w:drawing>
           <wp:inline distT="0" distB="0" distL="0" distR="0" wp14:anchorId="3D3AC9D3" wp14:editId="4F60C034">
@@ -1987,7 +1976,7 @@
                     </pic:cNvPicPr>
                   </pic:nvPicPr>
                   <pic:blipFill>
-                    <a:blip r:embed="rId18">
+                    <a:blip r:embed="rId17">
                       <a:extLst>
                         <a:ext uri="{28A0092B-C50C-407E-A947-70E740481C1C}">
                           <a14:useLocalDpi xmlns:a14="http://schemas.microsoft.com/office/drawing/2010/main" val="0"/>
@@ -2021,6 +2010,7 @@
       <w:r>
         <w:rPr>
           <w:noProof/>
+          <w:lang w:eastAsia="ko-KR"/>
         </w:rPr>
         <w:drawing>
           <wp:inline distT="0" distB="0" distL="0" distR="0" wp14:anchorId="1BFEFB15" wp14:editId="3BEB1DC8">
@@ -2040,7 +2030,7 @@
                     </pic:cNvPicPr>
                   </pic:nvPicPr>
                   <pic:blipFill>
-                    <a:blip r:embed="rId19">
+                    <a:blip r:embed="rId18">
                       <a:extLst>
                         <a:ext uri="{28A0092B-C50C-407E-A947-70E740481C1C}">
                           <a14:useLocalDpi xmlns:a14="http://schemas.microsoft.com/office/drawing/2010/main" val="0"/>
@@ -2189,6 +2179,7 @@
       <w:r>
         <w:rPr>
           <w:noProof/>
+          <w:lang w:eastAsia="ko-KR"/>
         </w:rPr>
         <w:drawing>
           <wp:inline distT="0" distB="0" distL="0" distR="0" wp14:anchorId="4F9569F3" wp14:editId="02808F2A">
@@ -2208,7 +2199,7 @@
                     </pic:cNvPicPr>
                   </pic:nvPicPr>
                   <pic:blipFill>
-                    <a:blip r:embed="rId20">
+                    <a:blip r:embed="rId19">
                       <a:extLst>
                         <a:ext uri="{28A0092B-C50C-407E-A947-70E740481C1C}">
                           <a14:useLocalDpi xmlns:a14="http://schemas.microsoft.com/office/drawing/2010/main" val="0"/>
@@ -2439,6 +2430,7 @@
       <w:r>
         <w:rPr>
           <w:noProof/>
+          <w:lang w:eastAsia="ko-KR"/>
         </w:rPr>
         <w:drawing>
           <wp:inline distT="0" distB="0" distL="0" distR="0" wp14:anchorId="680B1D65" wp14:editId="6575AF9E">
@@ -2458,7 +2450,7 @@
                     </pic:cNvPicPr>
                   </pic:nvPicPr>
                   <pic:blipFill>
-                    <a:blip r:embed="rId21">
+                    <a:blip r:embed="rId20">
                       <a:extLst>
                         <a:ext uri="{28A0092B-C50C-407E-A947-70E740481C1C}">
                           <a14:useLocalDpi xmlns:a14="http://schemas.microsoft.com/office/drawing/2010/main" val="0"/>
@@ -2522,6 +2514,7 @@
       <w:r>
         <w:rPr>
           <w:noProof/>
+          <w:lang w:eastAsia="ko-KR"/>
         </w:rPr>
         <w:drawing>
           <wp:inline distT="0" distB="0" distL="0" distR="0" wp14:anchorId="6925484B" wp14:editId="2E5831CA">
@@ -2541,7 +2534,7 @@
                     </pic:cNvPicPr>
                   </pic:nvPicPr>
                   <pic:blipFill>
-                    <a:blip r:embed="rId22">
+                    <a:blip r:embed="rId21">
                       <a:extLst>
                         <a:ext uri="{28A0092B-C50C-407E-A947-70E740481C1C}">
                           <a14:useLocalDpi xmlns:a14="http://schemas.microsoft.com/office/drawing/2010/main" val="0"/>
@@ -2744,7 +2737,6 @@
         <w:t xml:space="preserve">had to be made. </w:t>
       </w:r>
     </w:p>
-    <w:p/>
     <w:p>
       <w:pPr>
         <w:pStyle w:val="Heading1"/>
@@ -2844,18 +2836,10 @@
         <w:t>ining up the</w:t>
       </w:r>
       <w:r>
-        <w:t xml:space="preserve"> </w:t>
-      </w:r>
-      <w:proofErr w:type="gramStart"/>
-      <w:r>
-        <w:t>button-</w:t>
-      </w:r>
-      <w:r>
-        <w:t>holes</w:t>
-      </w:r>
-      <w:proofErr w:type="gramEnd"/>
-      <w:r>
-        <w:t xml:space="preserve"> from the housing uni</w:t>
+        <w:t xml:space="preserve"> button-</w:t>
+      </w:r>
+      <w:r>
+        <w:t>holes from the housing uni</w:t>
       </w:r>
       <w:r>
         <w:t xml:space="preserve">t to the buttons on the device was </w:t>
@@ -3066,15 +3050,7 @@
         <w:t>tinuous. If we can make our IMU data</w:t>
       </w:r>
       <w:r>
-        <w:t xml:space="preserve"> have </w:t>
-      </w:r>
-      <w:proofErr w:type="gramStart"/>
-      <w:r>
-        <w:t>less</w:t>
-      </w:r>
-      <w:proofErr w:type="gramEnd"/>
-      <w:r>
-        <w:t xml:space="preserve"> spikes, it would improve our results. </w:t>
+        <w:t xml:space="preserve"> have less spikes, it would improve our results. </w:t>
       </w:r>
       <w:r>
         <w:t xml:space="preserve">We can improve our design by </w:t>
@@ -3091,6 +3067,19 @@
           <w:numId w:val="0"/>
         </w:numPr>
       </w:pPr>
+      <w:r>
+        <w:t>CONCLUSION</w:t>
+      </w:r>
+    </w:p>
+    <w:p>
+      <w:r>
+        <w:t>Our team wanted a device that can replace the need for a sports coach. Sensei, as a wearable device, can be a portable replacement for a coach. It helps quantify and evaluate your sports session. Sensei’s main motivation is to deliver the user a metric in which they can evaluate their stroke. The device will give a visual representation of their motion. We believe that a sports player should strive for consistency. Sensei will give the user a score on how consistent their motion is. The IMU measures the motion at a rate of 80 Hz and the Android phone processes the data and performs algorithms to determine the score. The consistency score</w:t>
+      </w:r>
+      <w:r>
+        <w:t xml:space="preserve"> is determined by applying a dynamic time warping algorithm to the sensor data. </w:t>
+      </w:r>
+      <w:bookmarkStart w:id="0" w:name="_GoBack"/>
+      <w:bookmarkEnd w:id="0"/>
     </w:p>
     <w:p>
       <w:pPr>
@@ -3101,433 +3090,115 @@
         </w:numPr>
       </w:pPr>
       <w:r>
-        <w:t>CONCLUSION</w:t>
-      </w:r>
-    </w:p>
-    <w:p>
-      <w:r>
-        <w:t>Our team wanted a device that can replace the need for a sports coach. Sensei, as a wearable device, can be a portable replacement for a coach. It helps quantify and evaluate your sports session. Sensei’s main motivation is to deliver the user a metric in which they can evaluate their stroke. The device will give a visual representation of their motion. We believe that a sports player should strive for consistency. Sensei will give the user a score on how consistent their motion is. The IMU measures the motion at a rate of 80 Hz and the Android phone processes the data and performs algorithms to determine the score. The consistency score</w:t>
-      </w:r>
-      <w:r>
-        <w:t xml:space="preserve"> is determined by applying a dynamic time warping algorithm to the sensor data. </w:t>
-      </w:r>
-    </w:p>
-    <w:p>
-      <w:pPr>
-        <w:pStyle w:val="Heading1"/>
-        <w:numPr>
-          <w:ilvl w:val="0"/>
-          <w:numId w:val="0"/>
-        </w:numPr>
-      </w:pPr>
-    </w:p>
-    <w:p>
-      <w:pPr>
-        <w:pStyle w:val="Heading1"/>
-        <w:numPr>
-          <w:ilvl w:val="0"/>
-          <w:numId w:val="0"/>
-        </w:numPr>
-      </w:pPr>
-      <w:r>
         <w:t>REFERENCES</w:t>
       </w:r>
     </w:p>
-    <w:sdt>
-      <w:sdtPr>
-        <w:id w:val="1056130063"/>
-        <w:docPartObj>
-          <w:docPartGallery w:val="Bibliographies"/>
-          <w:docPartUnique/>
-        </w:docPartObj>
-      </w:sdtPr>
-      <w:sdtEndPr>
-        <w:rPr>
-          <w:b w:val="0"/>
-          <w:kern w:val="0"/>
-          <w:sz w:val="18"/>
-        </w:rPr>
-      </w:sdtEndPr>
-      <w:sdtContent>
-        <w:sdt>
-          <w:sdtPr>
-            <w:id w:val="-989786648"/>
-            <w:bibliography/>
-          </w:sdtPr>
-          <w:sdtEndPr>
-            <w:rPr>
-              <w:b w:val="0"/>
-              <w:kern w:val="0"/>
-              <w:sz w:val="18"/>
-            </w:rPr>
-          </w:sdtEndPr>
-          <w:sdtContent>
-            <w:p>
-              <w:pPr>
-                <w:pStyle w:val="Heading1"/>
-                <w:rPr>
-                  <w:noProof/>
-                  <w:vanish/>
-                </w:rPr>
-              </w:pPr>
-              <w:r>
-                <w:fldChar w:fldCharType="begin"/>
-              </w:r>
-              <w:r>
-                <w:instrText xml:space="preserve"> BIBLIOGRAPHY </w:instrText>
-              </w:r>
-              <w:r>
-                <w:fldChar w:fldCharType="separate"/>
-              </w:r>
-              <w:r>
-                <w:rPr>
-                  <w:noProof/>
-                  <w:vanish/>
-                </w:rPr>
-                <w:t>x</w:t>
-              </w:r>
-            </w:p>
-            <w:tbl>
-              <w:tblPr>
-                <w:tblW w:w="5000" w:type="pct"/>
-                <w:tblCellSpacing w:w="15" w:type="dxa"/>
-                <w:tblLayout w:type="fixed"/>
-                <w:tblCellMar>
-                  <w:top w:w="15" w:type="dxa"/>
-                  <w:left w:w="15" w:type="dxa"/>
-                  <w:bottom w:w="15" w:type="dxa"/>
-                  <w:right w:w="15" w:type="dxa"/>
-                </w:tblCellMar>
-                <w:tblLook w:val="04A0" w:firstRow="1" w:lastRow="0" w:firstColumn="1" w:lastColumn="0" w:noHBand="0" w:noVBand="1"/>
-              </w:tblPr>
-              <w:tblGrid>
-                <w:gridCol w:w="265"/>
-                <w:gridCol w:w="4627"/>
-              </w:tblGrid>
-              <w:tr>
-                <w:trPr>
-                  <w:tblCellSpacing w:w="15" w:type="dxa"/>
-                </w:trPr>
-                <w:tc>
-                  <w:tcPr>
-                    <w:tcW w:w="225" w:type="pct"/>
-                    <w:hideMark/>
-                  </w:tcPr>
-                  <w:p>
-                    <w:pPr>
-                      <w:pStyle w:val="Bibliography"/>
-                      <w:ind w:left="-630"/>
-                      <w:jc w:val="right"/>
-                      <w:rPr>
-                        <w:noProof/>
-                      </w:rPr>
-                    </w:pPr>
-                    <w:r>
-                      <w:rPr>
-                        <w:noProof/>
-                      </w:rPr>
-                      <w:t>1.</w:t>
-                    </w:r>
-                  </w:p>
-                </w:tc>
-                <w:tc>
-                  <w:tcPr>
-                    <w:tcW w:w="4683" w:type="pct"/>
-                    <w:hideMark/>
-                  </w:tcPr>
-                  <w:p>
-                    <w:pPr>
-                      <w:pStyle w:val="Bibliography"/>
-                      <w:rPr>
-                        <w:noProof/>
-                      </w:rPr>
-                    </w:pPr>
-                    <w:r>
-                      <w:rPr>
-                        <w:noProof/>
-                      </w:rPr>
-                      <w:t xml:space="preserve">Wikipedia. (2015, April) Dynamic Time Warping. [Online]. </w:t>
-                    </w:r>
-                    <w:hyperlink r:id="rId23" w:history="1">
-                      <w:r>
-                        <w:rPr>
-                          <w:rStyle w:val="Hyperlink"/>
-                          <w:noProof/>
-                        </w:rPr>
-                        <w:t>http://en.wikipedia.org/wiki/Dynamic_time_warping</w:t>
-                      </w:r>
-                    </w:hyperlink>
-                  </w:p>
-                </w:tc>
-              </w:tr>
-              <w:tr>
-                <w:trPr>
-                  <w:tblCellSpacing w:w="15" w:type="dxa"/>
-                </w:trPr>
-                <w:tc>
-                  <w:tcPr>
-                    <w:tcW w:w="225" w:type="pct"/>
-                    <w:hideMark/>
-                  </w:tcPr>
-                  <w:p>
-                    <w:pPr>
-                      <w:pStyle w:val="Bibliography"/>
-                      <w:ind w:left="-630"/>
-                      <w:jc w:val="right"/>
-                      <w:rPr>
-                        <w:noProof/>
-                      </w:rPr>
-                    </w:pPr>
-                    <w:r>
-                      <w:rPr>
-                        <w:noProof/>
-                      </w:rPr>
-                      <w:t>2.</w:t>
-                    </w:r>
-                  </w:p>
-                </w:tc>
-                <w:tc>
-                  <w:tcPr>
-                    <w:tcW w:w="4683" w:type="pct"/>
-                    <w:hideMark/>
-                  </w:tcPr>
-                  <w:p>
-                    <w:pPr>
-                      <w:pStyle w:val="Bibliography"/>
-                      <w:rPr>
-                        <w:noProof/>
-                      </w:rPr>
-                    </w:pPr>
-                    <w:r>
-                      <w:rPr>
-                        <w:noProof/>
-                      </w:rPr>
-                      <w:t xml:space="preserve">InvenSense. (2015) MPU-6050. [Online]. </w:t>
-                    </w:r>
-                    <w:hyperlink r:id="rId24" w:history="1">
-                      <w:r>
-                        <w:rPr>
-                          <w:rStyle w:val="Hyperlink"/>
-                          <w:noProof/>
-                        </w:rPr>
-                        <w:t xml:space="preserve">http://www.invensense.com/products/motion-tracking/6-axis/mpu-6050/ </w:t>
-                      </w:r>
-                    </w:hyperlink>
-                  </w:p>
-                </w:tc>
-              </w:tr>
-              <w:tr>
-                <w:trPr>
-                  <w:tblCellSpacing w:w="15" w:type="dxa"/>
-                </w:trPr>
-                <w:tc>
-                  <w:tcPr>
-                    <w:tcW w:w="225" w:type="pct"/>
-                    <w:hideMark/>
-                  </w:tcPr>
-                  <w:p>
-                    <w:pPr>
-                      <w:pStyle w:val="Bibliography"/>
-                      <w:ind w:left="-630"/>
-                      <w:jc w:val="right"/>
-                      <w:rPr>
-                        <w:noProof/>
-                      </w:rPr>
-                    </w:pPr>
-                    <w:r>
-                      <w:rPr>
-                        <w:noProof/>
-                      </w:rPr>
-                      <w:t>3.</w:t>
-                    </w:r>
-                  </w:p>
-                </w:tc>
-                <w:tc>
-                  <w:tcPr>
-                    <w:tcW w:w="4683" w:type="pct"/>
-                    <w:hideMark/>
-                  </w:tcPr>
-                  <w:p>
-                    <w:pPr>
-                      <w:pStyle w:val="Bibliography"/>
-                      <w:rPr>
-                        <w:noProof/>
-                      </w:rPr>
-                    </w:pPr>
-                    <w:r>
-                      <w:rPr>
-                        <w:noProof/>
-                      </w:rPr>
-                      <w:t xml:space="preserve">RFduino. (2014) RFduino. [Online]. </w:t>
-                    </w:r>
-                    <w:hyperlink r:id="rId25" w:history="1">
-                      <w:r>
-                        <w:rPr>
-                          <w:rStyle w:val="Hyperlink"/>
-                          <w:noProof/>
-                        </w:rPr>
-                        <w:t>http://www.rfduino.com/product/rfd22102-rfduino-dip/index.html</w:t>
-                      </w:r>
-                    </w:hyperlink>
-                  </w:p>
-                </w:tc>
-              </w:tr>
-              <w:tr>
-                <w:trPr>
-                  <w:tblCellSpacing w:w="15" w:type="dxa"/>
-                </w:trPr>
-                <w:tc>
-                  <w:tcPr>
-                    <w:tcW w:w="225" w:type="pct"/>
-                    <w:hideMark/>
-                  </w:tcPr>
-                  <w:p>
-                    <w:pPr>
-                      <w:pStyle w:val="Bibliography"/>
-                      <w:ind w:left="-630"/>
-                      <w:jc w:val="right"/>
-                      <w:rPr>
-                        <w:noProof/>
-                      </w:rPr>
-                    </w:pPr>
-                    <w:r>
-                      <w:rPr>
-                        <w:noProof/>
-                      </w:rPr>
-                      <w:t>4.</w:t>
-                    </w:r>
-                  </w:p>
-                </w:tc>
-                <w:tc>
-                  <w:tcPr>
-                    <w:tcW w:w="4683" w:type="pct"/>
-                    <w:hideMark/>
-                  </w:tcPr>
-                  <w:p>
-                    <w:pPr>
-                      <w:pStyle w:val="Bibliography"/>
-                      <w:rPr>
-                        <w:noProof/>
-                      </w:rPr>
-                    </w:pPr>
-                    <w:r>
-                      <w:rPr>
-                        <w:noProof/>
-                      </w:rPr>
-                      <w:t xml:space="preserve">GenTχWarper. DTW algorithm. [Online]. </w:t>
-                    </w:r>
-                    <w:hyperlink r:id="rId26" w:history="1">
-                      <w:r>
-                        <w:rPr>
-                          <w:rStyle w:val="Hyperlink"/>
-                          <w:noProof/>
-                        </w:rPr>
-                        <w:t>http://www.psb.ugent.be/cbd/papers/gentxwarper/DTWalgorithm.htm</w:t>
-                      </w:r>
-                    </w:hyperlink>
-                  </w:p>
-                </w:tc>
-              </w:tr>
-              <w:tr>
-                <w:trPr>
-                  <w:tblCellSpacing w:w="15" w:type="dxa"/>
-                </w:trPr>
-                <w:tc>
-                  <w:tcPr>
-                    <w:tcW w:w="225" w:type="pct"/>
-                    <w:hideMark/>
-                  </w:tcPr>
-                  <w:p>
-                    <w:pPr>
-                      <w:pStyle w:val="Bibliography"/>
-                      <w:ind w:left="-630"/>
-                      <w:jc w:val="right"/>
-                      <w:rPr>
-                        <w:noProof/>
-                      </w:rPr>
-                    </w:pPr>
-                    <w:r>
-                      <w:rPr>
-                        <w:noProof/>
-                      </w:rPr>
-                      <w:t>5.</w:t>
-                    </w:r>
-                  </w:p>
-                </w:tc>
-                <w:tc>
-                  <w:tcPr>
-                    <w:tcW w:w="4683" w:type="pct"/>
-                    <w:hideMark/>
-                  </w:tcPr>
-                  <w:p>
-                    <w:pPr>
-                      <w:pStyle w:val="Bibliography"/>
-                      <w:rPr>
-                        <w:noProof/>
-                      </w:rPr>
-                    </w:pPr>
-                    <w:r>
-                      <w:rPr>
-                        <w:noProof/>
-                      </w:rPr>
-                      <w:t xml:space="preserve">Hiroaki Sakoe and Siebi Chiba, "Dynamic programming algorithm optimization for spoken word recognition," </w:t>
-                    </w:r>
-                    <w:r>
-                      <w:rPr>
-                        <w:i/>
-                        <w:iCs/>
-                        <w:noProof/>
-                      </w:rPr>
-                      <w:t>Acoustics, Speech and Signal Processing, IEEE Transactions on</w:t>
-                    </w:r>
-                    <w:r>
-                      <w:rPr>
-                        <w:noProof/>
-                      </w:rPr>
-                      <w:t>, vol. 26, no. 1, pp. 43-49, Feb 1978.</w:t>
-                    </w:r>
-                  </w:p>
-                </w:tc>
-              </w:tr>
-            </w:tbl>
-            <w:p>
-              <w:pPr>
-                <w:pStyle w:val="Bibliography"/>
-                <w:rPr>
-                  <w:rFonts w:eastAsiaTheme="minorEastAsia"/>
-                  <w:noProof/>
-                  <w:vanish/>
-                </w:rPr>
-              </w:pPr>
-              <w:r>
-                <w:rPr>
-                  <w:noProof/>
-                  <w:vanish/>
-                </w:rPr>
-                <w:t>x</w:t>
-              </w:r>
-            </w:p>
-            <w:p>
-              <w:r>
-                <w:rPr>
-                  <w:b/>
-                  <w:bCs/>
-                  <w:noProof/>
-                </w:rPr>
-                <w:fldChar w:fldCharType="end"/>
-              </w:r>
-            </w:p>
-          </w:sdtContent>
-        </w:sdt>
-      </w:sdtContent>
-    </w:sdt>
-    <w:p>
-      <w:pPr>
-        <w:pStyle w:val="References"/>
-        <w:numPr>
-          <w:ilvl w:val="0"/>
-          <w:numId w:val="0"/>
-        </w:numPr>
+    <w:p>
+      <w:pPr>
+        <w:ind w:left="180" w:hanging="180"/>
+      </w:pPr>
+      <w:r>
+        <w:t xml:space="preserve">1. </w:t>
+      </w:r>
+      <w:r>
+        <w:t>Wikipedia. (2015</w:t>
+      </w:r>
+      <w:r>
+        <w:t>) Dynamic Time Warping.</w:t>
+      </w:r>
+      <w:r>
+        <w:t xml:space="preserve"> </w:t>
+      </w:r>
+      <w:r>
+        <w:t xml:space="preserve">Retrieved June 1, 2015. </w:t>
+      </w:r>
+      <w:r>
+        <w:t>http://en.wikipedia.org/wiki/Dynamic_time_warping</w:t>
+      </w:r>
+    </w:p>
+    <w:p>
+      <w:pPr>
+        <w:ind w:left="180" w:hanging="180"/>
+      </w:pPr>
+      <w:r>
+        <w:t xml:space="preserve">2. </w:t>
+      </w:r>
+      <w:proofErr w:type="spellStart"/>
+      <w:r>
+        <w:t>InvenSense</w:t>
+      </w:r>
+      <w:proofErr w:type="spellEnd"/>
+      <w:r>
+        <w:t>. (2015) MPU-6050.</w:t>
+      </w:r>
+      <w:r>
+        <w:t xml:space="preserve"> Retrieved June 1, 2015.</w:t>
+      </w:r>
+      <w:r>
+        <w:t xml:space="preserve"> </w:t>
+      </w:r>
+      <w:r>
+        <w:t>http://www.invensense.com/products/motion-tracking/6-axis/mpu-6050/</w:t>
+      </w:r>
+    </w:p>
+    <w:p>
+      <w:pPr>
+        <w:ind w:left="180" w:hanging="180"/>
+      </w:pPr>
+      <w:r>
+        <w:t xml:space="preserve">3. </w:t>
+      </w:r>
+      <w:proofErr w:type="spellStart"/>
+      <w:r>
+        <w:t>RFduino</w:t>
+      </w:r>
+      <w:proofErr w:type="spellEnd"/>
+      <w:r>
+        <w:t xml:space="preserve">. (2014) </w:t>
+      </w:r>
+      <w:proofErr w:type="spellStart"/>
+      <w:r>
+        <w:t>RFduino</w:t>
+      </w:r>
+      <w:proofErr w:type="spellEnd"/>
+      <w:r>
+        <w:t xml:space="preserve">. </w:t>
+      </w:r>
+      <w:r>
+        <w:t xml:space="preserve">Retrieved June 1, 2015. </w:t>
+      </w:r>
+      <w:r>
+        <w:t>http://www.rfduino.com/product/rfd22102-rfduino-dip/index.html</w:t>
+      </w:r>
+    </w:p>
+    <w:p>
+      <w:pPr>
+        <w:ind w:left="180" w:hanging="180"/>
+      </w:pPr>
+      <w:r>
+        <w:t xml:space="preserve">4. </w:t>
+      </w:r>
+      <w:proofErr w:type="spellStart"/>
+      <w:r>
+        <w:t>GenTχWarper</w:t>
+      </w:r>
+      <w:proofErr w:type="spellEnd"/>
+      <w:r>
+        <w:t>. DTW algorithm. Retrieved June 1, 2015</w:t>
+      </w:r>
+      <w:r>
+        <w:t xml:space="preserve">. </w:t>
+      </w:r>
+      <w:r>
+        <w:t xml:space="preserve">  </w:t>
+      </w:r>
+      <w:r>
+        <w:t>http://www.psb.ugent.be/cbd/papers/gentxwarper/DTWalgorithm.htm</w:t>
+      </w:r>
+    </w:p>
+    <w:p>
+      <w:pPr>
+        <w:ind w:left="180" w:hanging="180"/>
         <w:sectPr>
           <w:endnotePr>
             <w:numFmt w:val="chicago"/>
@@ -3538,10 +3209,45 @@
           <w:cols w:num="2" w:space="475"/>
         </w:sectPr>
       </w:pPr>
-      <w:bookmarkStart w:id="0" w:name="_GoBack"/>
-      <w:bookmarkEnd w:id="0"/>
-    </w:p>
-    <w:p/>
+      <w:r>
+        <w:t xml:space="preserve">5.  Hiroaki </w:t>
+      </w:r>
+      <w:proofErr w:type="spellStart"/>
+      <w:r>
+        <w:t>Sakoe</w:t>
+      </w:r>
+      <w:proofErr w:type="spellEnd"/>
+      <w:r>
+        <w:t xml:space="preserve"> and </w:t>
+      </w:r>
+      <w:proofErr w:type="spellStart"/>
+      <w:r>
+        <w:t>Siebi</w:t>
+      </w:r>
+      <w:proofErr w:type="spellEnd"/>
+      <w:r>
+        <w:t xml:space="preserve"> Chiba, “Dynamic programming algorithm optimization for spoken word recognition,” Acoustics, Speech</w:t>
+      </w:r>
+      <w:r>
+        <w:t xml:space="preserve">  and Signal Processing, IEEE </w:t>
+      </w:r>
+      <w:proofErr w:type="spellStart"/>
+      <w:r>
+        <w:t>Tnransactions</w:t>
+      </w:r>
+      <w:proofErr w:type="spellEnd"/>
+      <w:r>
+        <w:t xml:space="preserve"> on, vol. 26, no. 1, pp. 43-49, Feb 1978.</w:t>
+      </w:r>
+    </w:p>
+    <w:p>
+      <w:pPr>
+        <w:tabs>
+          <w:tab w:val="left" w:pos="5921"/>
+        </w:tabs>
+        <w:jc w:val="left"/>
+      </w:pPr>
+    </w:p>
     <w:sectPr>
       <w:type w:val="continuous"/>
       <w:pgSz w:w="12240" w:h="15840" w:code="1"/>
@@ -3553,7 +3259,7 @@
 </file>
 
 <file path=word/endnotes.xml><?xml version="1.0" encoding="utf-8"?>
-<w:endnotes xmlns:wpc="http://schemas.microsoft.com/office/word/2010/wordprocessingCanvas" xmlns:mo="http://schemas.microsoft.com/office/mac/office/2008/main" xmlns:mc="http://schemas.openxmlformats.org/markup-compatibility/2006" xmlns:mv="urn:schemas-microsoft-com:mac:vml" xmlns:o="urn:schemas-microsoft-com:office:office" xmlns:r="http://schemas.openxmlformats.org/officeDocument/2006/relationships" xmlns:m="http://schemas.openxmlformats.org/officeDocument/2006/math" xmlns:v="urn:schemas-microsoft-com:vml" xmlns:wp14="http://schemas.microsoft.com/office/word/2010/wordprocessingDrawing" xmlns:wp="http://schemas.openxmlformats.org/drawingml/2006/wordprocessingDrawing" xmlns:w10="urn:schemas-microsoft-com:office:word" xmlns:w="http://schemas.openxmlformats.org/wordprocessingml/2006/main" xmlns:w14="http://schemas.microsoft.com/office/word/2010/wordml" xmlns:wpg="http://schemas.microsoft.com/office/word/2010/wordprocessingGroup" xmlns:wpi="http://schemas.microsoft.com/office/word/2010/wordprocessingInk" xmlns:wne="http://schemas.microsoft.com/office/word/2006/wordml" xmlns:wps="http://schemas.microsoft.com/office/word/2010/wordprocessingShape" mc:Ignorable="w14 wp14">
+<w:endnotes xmlns:wpc="http://schemas.microsoft.com/office/word/2010/wordprocessingCanvas" xmlns:mc="http://schemas.openxmlformats.org/markup-compatibility/2006" xmlns:o="urn:schemas-microsoft-com:office:office" xmlns:r="http://schemas.openxmlformats.org/officeDocument/2006/relationships" xmlns:m="http://schemas.openxmlformats.org/officeDocument/2006/math" xmlns:v="urn:schemas-microsoft-com:vml" xmlns:wp14="http://schemas.microsoft.com/office/word/2010/wordprocessingDrawing" xmlns:wp="http://schemas.openxmlformats.org/drawingml/2006/wordprocessingDrawing" xmlns:w10="urn:schemas-microsoft-com:office:word" xmlns:w="http://schemas.openxmlformats.org/wordprocessingml/2006/main" xmlns:w14="http://schemas.microsoft.com/office/word/2010/wordml" xmlns:w15="http://schemas.microsoft.com/office/word/2012/wordml" xmlns:wpg="http://schemas.microsoft.com/office/word/2010/wordprocessingGroup" xmlns:wpi="http://schemas.microsoft.com/office/word/2010/wordprocessingInk" xmlns:wne="http://schemas.microsoft.com/office/word/2006/wordml" xmlns:wps="http://schemas.microsoft.com/office/word/2010/wordprocessingShape" mc:Ignorable="w14 w15 wp14">
   <w:endnote w:type="separator" w:id="-1">
     <w:p>
       <w:r>
@@ -3574,7 +3280,7 @@
 </file>
 
 <file path=word/footer1.xml><?xml version="1.0" encoding="utf-8"?>
-<w:ftr xmlns:wpc="http://schemas.microsoft.com/office/word/2010/wordprocessingCanvas" xmlns:mo="http://schemas.microsoft.com/office/mac/office/2008/main" xmlns:mc="http://schemas.openxmlformats.org/markup-compatibility/2006" xmlns:mv="urn:schemas-microsoft-com:mac:vml" xmlns:o="urn:schemas-microsoft-com:office:office" xmlns:r="http://schemas.openxmlformats.org/officeDocument/2006/relationships" xmlns:m="http://schemas.openxmlformats.org/officeDocument/2006/math" xmlns:v="urn:schemas-microsoft-com:vml" xmlns:wp14="http://schemas.microsoft.com/office/word/2010/wordprocessingDrawing" xmlns:wp="http://schemas.openxmlformats.org/drawingml/2006/wordprocessingDrawing" xmlns:w10="urn:schemas-microsoft-com:office:word" xmlns:w="http://schemas.openxmlformats.org/wordprocessingml/2006/main" xmlns:w14="http://schemas.microsoft.com/office/word/2010/wordml" xmlns:wpg="http://schemas.microsoft.com/office/word/2010/wordprocessingGroup" xmlns:wpi="http://schemas.microsoft.com/office/word/2010/wordprocessingInk" xmlns:wne="http://schemas.microsoft.com/office/word/2006/wordml" xmlns:wps="http://schemas.microsoft.com/office/word/2010/wordprocessingShape" mc:Ignorable="w14 wp14">
+<w:ftr xmlns:wpc="http://schemas.microsoft.com/office/word/2010/wordprocessingCanvas" xmlns:mc="http://schemas.openxmlformats.org/markup-compatibility/2006" xmlns:o="urn:schemas-microsoft-com:office:office" xmlns:r="http://schemas.openxmlformats.org/officeDocument/2006/relationships" xmlns:m="http://schemas.openxmlformats.org/officeDocument/2006/math" xmlns:v="urn:schemas-microsoft-com:vml" xmlns:wp14="http://schemas.microsoft.com/office/word/2010/wordprocessingDrawing" xmlns:wp="http://schemas.openxmlformats.org/drawingml/2006/wordprocessingDrawing" xmlns:w10="urn:schemas-microsoft-com:office:word" xmlns:w="http://schemas.openxmlformats.org/wordprocessingml/2006/main" xmlns:w14="http://schemas.microsoft.com/office/word/2010/wordml" xmlns:w15="http://schemas.microsoft.com/office/word/2012/wordml" xmlns:wpg="http://schemas.microsoft.com/office/word/2010/wordprocessingGroup" xmlns:wpi="http://schemas.microsoft.com/office/word/2010/wordprocessingInk" xmlns:wne="http://schemas.microsoft.com/office/word/2006/wordml" xmlns:wps="http://schemas.microsoft.com/office/word/2010/wordprocessingShape" mc:Ignorable="w14 w15 wp14">
   <w:p>
     <w:pPr>
       <w:pStyle w:val="Footer"/>
@@ -3611,7 +3317,7 @@
 </file>
 
 <file path=word/footer2.xml><?xml version="1.0" encoding="utf-8"?>
-<w:ftr xmlns:wpc="http://schemas.microsoft.com/office/word/2010/wordprocessingCanvas" xmlns:mo="http://schemas.microsoft.com/office/mac/office/2008/main" xmlns:mc="http://schemas.openxmlformats.org/markup-compatibility/2006" xmlns:mv="urn:schemas-microsoft-com:mac:vml" xmlns:o="urn:schemas-microsoft-com:office:office" xmlns:r="http://schemas.openxmlformats.org/officeDocument/2006/relationships" xmlns:m="http://schemas.openxmlformats.org/officeDocument/2006/math" xmlns:v="urn:schemas-microsoft-com:vml" xmlns:wp14="http://schemas.microsoft.com/office/word/2010/wordprocessingDrawing" xmlns:wp="http://schemas.openxmlformats.org/drawingml/2006/wordprocessingDrawing" xmlns:w10="urn:schemas-microsoft-com:office:word" xmlns:w="http://schemas.openxmlformats.org/wordprocessingml/2006/main" xmlns:w14="http://schemas.microsoft.com/office/word/2010/wordml" xmlns:wpg="http://schemas.microsoft.com/office/word/2010/wordprocessingGroup" xmlns:wpi="http://schemas.microsoft.com/office/word/2010/wordprocessingInk" xmlns:wne="http://schemas.microsoft.com/office/word/2006/wordml" xmlns:wps="http://schemas.microsoft.com/office/word/2010/wordprocessingShape" mc:Ignorable="w14 wp14">
+<w:ftr xmlns:wpc="http://schemas.microsoft.com/office/word/2010/wordprocessingCanvas" xmlns:mc="http://schemas.openxmlformats.org/markup-compatibility/2006" xmlns:o="urn:schemas-microsoft-com:office:office" xmlns:r="http://schemas.openxmlformats.org/officeDocument/2006/relationships" xmlns:m="http://schemas.openxmlformats.org/officeDocument/2006/math" xmlns:v="urn:schemas-microsoft-com:vml" xmlns:wp14="http://schemas.microsoft.com/office/word/2010/wordprocessingDrawing" xmlns:wp="http://schemas.openxmlformats.org/drawingml/2006/wordprocessingDrawing" xmlns:w10="urn:schemas-microsoft-com:office:word" xmlns:w="http://schemas.openxmlformats.org/wordprocessingml/2006/main" xmlns:w14="http://schemas.microsoft.com/office/word/2010/wordml" xmlns:w15="http://schemas.microsoft.com/office/word/2012/wordml" xmlns:wpg="http://schemas.microsoft.com/office/word/2010/wordprocessingGroup" xmlns:wpi="http://schemas.microsoft.com/office/word/2010/wordprocessingInk" xmlns:wne="http://schemas.microsoft.com/office/word/2006/wordml" xmlns:wps="http://schemas.microsoft.com/office/word/2010/wordprocessingShape" mc:Ignorable="w14 w15 wp14">
   <w:p>
     <w:pPr>
       <w:pStyle w:val="Footer"/>
@@ -3649,7 +3355,7 @@
         <w:rStyle w:val="PageNumber"/>
         <w:noProof/>
       </w:rPr>
-      <w:t>5</w:t>
+      <w:t>4</w:t>
     </w:r>
     <w:r>
       <w:rPr>
@@ -3673,7 +3379,7 @@
 </file>
 
 <file path=word/footnotes.xml><?xml version="1.0" encoding="utf-8"?>
-<w:footnotes xmlns:wpc="http://schemas.microsoft.com/office/word/2010/wordprocessingCanvas" xmlns:mo="http://schemas.microsoft.com/office/mac/office/2008/main" xmlns:mc="http://schemas.openxmlformats.org/markup-compatibility/2006" xmlns:mv="urn:schemas-microsoft-com:mac:vml" xmlns:o="urn:schemas-microsoft-com:office:office" xmlns:r="http://schemas.openxmlformats.org/officeDocument/2006/relationships" xmlns:m="http://schemas.openxmlformats.org/officeDocument/2006/math" xmlns:v="urn:schemas-microsoft-com:vml" xmlns:wp14="http://schemas.microsoft.com/office/word/2010/wordprocessingDrawing" xmlns:wp="http://schemas.openxmlformats.org/drawingml/2006/wordprocessingDrawing" xmlns:w10="urn:schemas-microsoft-com:office:word" xmlns:w="http://schemas.openxmlformats.org/wordprocessingml/2006/main" xmlns:w14="http://schemas.microsoft.com/office/word/2010/wordml" xmlns:wpg="http://schemas.microsoft.com/office/word/2010/wordprocessingGroup" xmlns:wpi="http://schemas.microsoft.com/office/word/2010/wordprocessingInk" xmlns:wne="http://schemas.microsoft.com/office/word/2006/wordml" xmlns:wps="http://schemas.microsoft.com/office/word/2010/wordprocessingShape" mc:Ignorable="w14 wp14">
+<w:footnotes xmlns:wpc="http://schemas.microsoft.com/office/word/2010/wordprocessingCanvas" xmlns:mc="http://schemas.openxmlformats.org/markup-compatibility/2006" xmlns:o="urn:schemas-microsoft-com:office:office" xmlns:r="http://schemas.openxmlformats.org/officeDocument/2006/relationships" xmlns:m="http://schemas.openxmlformats.org/officeDocument/2006/math" xmlns:v="urn:schemas-microsoft-com:vml" xmlns:wp14="http://schemas.microsoft.com/office/word/2010/wordprocessingDrawing" xmlns:wp="http://schemas.openxmlformats.org/drawingml/2006/wordprocessingDrawing" xmlns:w10="urn:schemas-microsoft-com:office:word" xmlns:w="http://schemas.openxmlformats.org/wordprocessingml/2006/main" xmlns:w14="http://schemas.microsoft.com/office/word/2010/wordml" xmlns:w15="http://schemas.microsoft.com/office/word/2012/wordml" xmlns:wpg="http://schemas.microsoft.com/office/word/2010/wordprocessingGroup" xmlns:wpi="http://schemas.microsoft.com/office/word/2010/wordprocessingInk" xmlns:wne="http://schemas.microsoft.com/office/word/2006/wordml" xmlns:wps="http://schemas.microsoft.com/office/word/2010/wordprocessingShape" mc:Ignorable="w14 w15 wp14">
   <w:footnote w:type="separator" w:id="-1">
     <w:p/>
   </w:footnote>
@@ -3689,8 +3395,8 @@
 </file>
 
 <file path=word/numbering.xml><?xml version="1.0" encoding="utf-8"?>
-<w:numbering xmlns:wpc="http://schemas.microsoft.com/office/word/2010/wordprocessingCanvas" xmlns:mo="http://schemas.microsoft.com/office/mac/office/2008/main" xmlns:mc="http://schemas.openxmlformats.org/markup-compatibility/2006" xmlns:mv="urn:schemas-microsoft-com:mac:vml" xmlns:o="urn:schemas-microsoft-com:office:office" xmlns:r="http://schemas.openxmlformats.org/officeDocument/2006/relationships" xmlns:m="http://schemas.openxmlformats.org/officeDocument/2006/math" xmlns:v="urn:schemas-microsoft-com:vml" xmlns:wp14="http://schemas.microsoft.com/office/word/2010/wordprocessingDrawing" xmlns:wp="http://schemas.openxmlformats.org/drawingml/2006/wordprocessingDrawing" xmlns:w10="urn:schemas-microsoft-com:office:word" xmlns:w="http://schemas.openxmlformats.org/wordprocessingml/2006/main" xmlns:w14="http://schemas.microsoft.com/office/word/2010/wordml" xmlns:wpg="http://schemas.microsoft.com/office/word/2010/wordprocessingGroup" xmlns:wpi="http://schemas.microsoft.com/office/word/2010/wordprocessingInk" xmlns:wne="http://schemas.microsoft.com/office/word/2006/wordml" xmlns:wps="http://schemas.microsoft.com/office/word/2010/wordprocessingShape" mc:Ignorable="w14 wp14">
-  <w:abstractNum w:abstractNumId="0">
+<w:numbering xmlns:wpc="http://schemas.microsoft.com/office/word/2010/wordprocessingCanvas" xmlns:mc="http://schemas.openxmlformats.org/markup-compatibility/2006" xmlns:o="urn:schemas-microsoft-com:office:office" xmlns:r="http://schemas.openxmlformats.org/officeDocument/2006/relationships" xmlns:m="http://schemas.openxmlformats.org/officeDocument/2006/math" xmlns:v="urn:schemas-microsoft-com:vml" xmlns:wp14="http://schemas.microsoft.com/office/word/2010/wordprocessingDrawing" xmlns:wp="http://schemas.openxmlformats.org/drawingml/2006/wordprocessingDrawing" xmlns:w10="urn:schemas-microsoft-com:office:word" xmlns:w="http://schemas.openxmlformats.org/wordprocessingml/2006/main" xmlns:w14="http://schemas.microsoft.com/office/word/2010/wordml" xmlns:w15="http://schemas.microsoft.com/office/word/2012/wordml" xmlns:wpg="http://schemas.microsoft.com/office/word/2010/wordprocessingGroup" xmlns:wpi="http://schemas.microsoft.com/office/word/2010/wordprocessingInk" xmlns:wne="http://schemas.microsoft.com/office/word/2006/wordml" xmlns:wps="http://schemas.microsoft.com/office/word/2010/wordprocessingShape" mc:Ignorable="w14 w15 wp14">
+  <w:abstractNum w:abstractNumId="0" w15:restartNumberingAfterBreak="0">
     <w:nsid w:val="FFFFFFFB"/>
     <w:multiLevelType w:val="multilevel"/>
     <w:tmpl w:val="FFFFFFFF"/>
@@ -3767,7 +3473,7 @@
       <w:lvlJc w:val="left"/>
     </w:lvl>
   </w:abstractNum>
-  <w:abstractNum w:abstractNumId="1">
+  <w:abstractNum w:abstractNumId="1" w15:restartNumberingAfterBreak="0">
     <w:nsid w:val="38195942"/>
     <w:multiLevelType w:val="multilevel"/>
     <w:tmpl w:val="FFFFFFFF"/>
@@ -3835,7 +3541,96 @@
       <w:lvlJc w:val="left"/>
     </w:lvl>
   </w:abstractNum>
-  <w:abstractNum w:abstractNumId="2">
+  <w:abstractNum w:abstractNumId="2" w15:restartNumberingAfterBreak="0">
+    <w:nsid w:val="67630D3E"/>
+    <w:multiLevelType w:val="hybridMultilevel"/>
+    <w:tmpl w:val="632609A6"/>
+    <w:lvl w:ilvl="0" w:tplc="0409000F">
+      <w:start w:val="1"/>
+      <w:numFmt w:val="decimal"/>
+      <w:lvlText w:val="%1."/>
+      <w:lvlJc w:val="left"/>
+      <w:pPr>
+        <w:ind w:left="720" w:hanging="360"/>
+      </w:pPr>
+      <w:rPr>
+        <w:rFonts w:hint="default"/>
+      </w:rPr>
+    </w:lvl>
+    <w:lvl w:ilvl="1" w:tplc="04090019" w:tentative="1">
+      <w:start w:val="1"/>
+      <w:numFmt w:val="lowerLetter"/>
+      <w:lvlText w:val="%2."/>
+      <w:lvlJc w:val="left"/>
+      <w:pPr>
+        <w:ind w:left="1440" w:hanging="360"/>
+      </w:pPr>
+    </w:lvl>
+    <w:lvl w:ilvl="2" w:tplc="0409001B" w:tentative="1">
+      <w:start w:val="1"/>
+      <w:numFmt w:val="lowerRoman"/>
+      <w:lvlText w:val="%3."/>
+      <w:lvlJc w:val="right"/>
+      <w:pPr>
+        <w:ind w:left="2160" w:hanging="180"/>
+      </w:pPr>
+    </w:lvl>
+    <w:lvl w:ilvl="3" w:tplc="0409000F" w:tentative="1">
+      <w:start w:val="1"/>
+      <w:numFmt w:val="decimal"/>
+      <w:lvlText w:val="%4."/>
+      <w:lvlJc w:val="left"/>
+      <w:pPr>
+        <w:ind w:left="2880" w:hanging="360"/>
+      </w:pPr>
+    </w:lvl>
+    <w:lvl w:ilvl="4" w:tplc="04090019" w:tentative="1">
+      <w:start w:val="1"/>
+      <w:numFmt w:val="lowerLetter"/>
+      <w:lvlText w:val="%5."/>
+      <w:lvlJc w:val="left"/>
+      <w:pPr>
+        <w:ind w:left="3600" w:hanging="360"/>
+      </w:pPr>
+    </w:lvl>
+    <w:lvl w:ilvl="5" w:tplc="0409001B" w:tentative="1">
+      <w:start w:val="1"/>
+      <w:numFmt w:val="lowerRoman"/>
+      <w:lvlText w:val="%6."/>
+      <w:lvlJc w:val="right"/>
+      <w:pPr>
+        <w:ind w:left="4320" w:hanging="180"/>
+      </w:pPr>
+    </w:lvl>
+    <w:lvl w:ilvl="6" w:tplc="0409000F" w:tentative="1">
+      <w:start w:val="1"/>
+      <w:numFmt w:val="decimal"/>
+      <w:lvlText w:val="%7."/>
+      <w:lvlJc w:val="left"/>
+      <w:pPr>
+        <w:ind w:left="5040" w:hanging="360"/>
+      </w:pPr>
+    </w:lvl>
+    <w:lvl w:ilvl="7" w:tplc="04090019" w:tentative="1">
+      <w:start w:val="1"/>
+      <w:numFmt w:val="lowerLetter"/>
+      <w:lvlText w:val="%8."/>
+      <w:lvlJc w:val="left"/>
+      <w:pPr>
+        <w:ind w:left="5760" w:hanging="360"/>
+      </w:pPr>
+    </w:lvl>
+    <w:lvl w:ilvl="8" w:tplc="0409001B" w:tentative="1">
+      <w:start w:val="1"/>
+      <w:numFmt w:val="lowerRoman"/>
+      <w:lvlText w:val="%9."/>
+      <w:lvlJc w:val="right"/>
+      <w:pPr>
+        <w:ind w:left="6480" w:hanging="180"/>
+      </w:pPr>
+    </w:lvl>
+  </w:abstractNum>
+  <w:abstractNum w:abstractNumId="3" w15:restartNumberingAfterBreak="0">
     <w:nsid w:val="6F1D6A21"/>
     <w:multiLevelType w:val="singleLevel"/>
     <w:tmpl w:val="A100F9DC"/>
@@ -3861,16 +3656,19 @@
     <w:abstractNumId w:val="0"/>
   </w:num>
   <w:num w:numId="2">
-    <w:abstractNumId w:val="2"/>
+    <w:abstractNumId w:val="3"/>
   </w:num>
   <w:num w:numId="3">
     <w:abstractNumId w:val="1"/>
+  </w:num>
+  <w:num w:numId="4">
+    <w:abstractNumId w:val="2"/>
   </w:num>
 </w:numbering>
 </file>
 
 <file path=word/styles.xml><?xml version="1.0" encoding="utf-8"?>
-<w:styles xmlns:mc="http://schemas.openxmlformats.org/markup-compatibility/2006" xmlns:r="http://schemas.openxmlformats.org/officeDocument/2006/relationships" xmlns:w="http://schemas.openxmlformats.org/wordprocessingml/2006/main" xmlns:w14="http://schemas.microsoft.com/office/word/2010/wordml" mc:Ignorable="w14">
+<w:styles xmlns:mc="http://schemas.openxmlformats.org/markup-compatibility/2006" xmlns:r="http://schemas.openxmlformats.org/officeDocument/2006/relationships" xmlns:w="http://schemas.openxmlformats.org/wordprocessingml/2006/main" xmlns:w14="http://schemas.microsoft.com/office/word/2010/wordml" xmlns:w15="http://schemas.microsoft.com/office/word/2012/wordml" mc:Ignorable="w14 w15">
   <w:docDefaults>
     <w:rPrDefault>
       <w:rPr>
@@ -3880,7 +3678,7 @@
     </w:rPrDefault>
     <w:pPrDefault/>
   </w:docDefaults>
-  <w:latentStyles w:defLockedState="0" w:defUIPriority="0" w:defSemiHidden="0" w:defUnhideWhenUsed="0" w:defQFormat="0" w:count="276">
+  <w:latentStyles w:defLockedState="0" w:defUIPriority="0" w:defSemiHidden="0" w:defUnhideWhenUsed="0" w:defQFormat="0" w:count="371">
     <w:lsdException w:name="Normal" w:qFormat="1"/>
     <w:lsdException w:name="heading 1" w:uiPriority="9" w:qFormat="1"/>
     <w:lsdException w:name="heading 2" w:qFormat="1"/>
@@ -4137,773 +3935,101 @@
     <w:lsdException w:name="Book Title" w:uiPriority="33" w:qFormat="1"/>
     <w:lsdException w:name="Bibliography" w:semiHidden="1" w:uiPriority="37" w:unhideWhenUsed="1"/>
     <w:lsdException w:name="TOC Heading" w:semiHidden="1" w:uiPriority="39" w:unhideWhenUsed="1" w:qFormat="1"/>
-  </w:latentStyles>
-  <w:style w:type="paragraph" w:default="1" w:styleId="Normal">
-    <w:name w:val="Normal"/>
-    <w:qFormat/>
-    <w:pPr>
-      <w:spacing w:after="80"/>
-      <w:jc w:val="both"/>
-    </w:pPr>
-    <w:rPr>
-      <w:sz w:val="18"/>
-    </w:rPr>
-  </w:style>
-  <w:style w:type="paragraph" w:styleId="Heading1">
-    <w:name w:val="heading 1"/>
-    <w:basedOn w:val="Normal"/>
-    <w:next w:val="Normal"/>
-    <w:link w:val="Heading1Char"/>
-    <w:uiPriority w:val="9"/>
-    <w:qFormat/>
-    <w:pPr>
-      <w:keepNext/>
-      <w:numPr>
-        <w:numId w:val="1"/>
-      </w:numPr>
-      <w:spacing w:before="40" w:after="0"/>
-      <w:jc w:val="left"/>
-      <w:outlineLvl w:val="0"/>
-    </w:pPr>
-    <w:rPr>
-      <w:b/>
-      <w:kern w:val="28"/>
-      <w:sz w:val="24"/>
-    </w:rPr>
-  </w:style>
-  <w:style w:type="paragraph" w:styleId="Heading2">
-    <w:name w:val="heading 2"/>
-    <w:basedOn w:val="Heading1"/>
-    <w:next w:val="Normal"/>
-    <w:qFormat/>
-    <w:pPr>
-      <w:numPr>
-        <w:ilvl w:val="1"/>
-      </w:numPr>
-      <w:outlineLvl w:val="1"/>
-    </w:pPr>
-  </w:style>
-  <w:style w:type="paragraph" w:styleId="Heading3">
-    <w:name w:val="heading 3"/>
-    <w:basedOn w:val="Heading2"/>
-    <w:next w:val="Normal"/>
-    <w:qFormat/>
-    <w:pPr>
-      <w:numPr>
-        <w:ilvl w:val="2"/>
-      </w:numPr>
-      <w:outlineLvl w:val="2"/>
-    </w:pPr>
-    <w:rPr>
-      <w:b w:val="0"/>
-      <w:i/>
-      <w:sz w:val="22"/>
-    </w:rPr>
-  </w:style>
-  <w:style w:type="paragraph" w:styleId="Heading4">
-    <w:name w:val="heading 4"/>
-    <w:basedOn w:val="Heading3"/>
-    <w:next w:val="Normal"/>
-    <w:qFormat/>
-    <w:pPr>
-      <w:numPr>
-        <w:ilvl w:val="3"/>
-      </w:numPr>
-      <w:outlineLvl w:val="3"/>
-    </w:pPr>
-  </w:style>
-  <w:style w:type="paragraph" w:styleId="Heading5">
-    <w:name w:val="heading 5"/>
-    <w:basedOn w:val="ListNumber3"/>
-    <w:next w:val="Normal"/>
-    <w:qFormat/>
-    <w:pPr>
-      <w:numPr>
-        <w:ilvl w:val="4"/>
-        <w:numId w:val="1"/>
-      </w:numPr>
-      <w:spacing w:before="40" w:after="0"/>
-      <w:ind w:left="0" w:firstLine="0"/>
-      <w:jc w:val="left"/>
-      <w:outlineLvl w:val="4"/>
-    </w:pPr>
-    <w:rPr>
-      <w:i/>
-      <w:sz w:val="22"/>
-    </w:rPr>
-  </w:style>
-  <w:style w:type="paragraph" w:styleId="Heading6">
-    <w:name w:val="heading 6"/>
-    <w:basedOn w:val="Normal"/>
-    <w:next w:val="Normal"/>
-    <w:qFormat/>
-    <w:pPr>
-      <w:numPr>
-        <w:ilvl w:val="5"/>
-        <w:numId w:val="1"/>
-      </w:numPr>
-      <w:spacing w:before="240" w:after="60"/>
-      <w:outlineLvl w:val="5"/>
-    </w:pPr>
-    <w:rPr>
-      <w:rFonts w:ascii="Arial" w:hAnsi="Arial"/>
-      <w:i/>
-      <w:sz w:val="22"/>
-    </w:rPr>
-  </w:style>
-  <w:style w:type="paragraph" w:styleId="Heading7">
-    <w:name w:val="heading 7"/>
-    <w:basedOn w:val="Normal"/>
-    <w:next w:val="Normal"/>
-    <w:qFormat/>
-    <w:pPr>
-      <w:numPr>
-        <w:ilvl w:val="6"/>
-        <w:numId w:val="1"/>
-      </w:numPr>
-      <w:spacing w:before="240" w:after="60"/>
-      <w:outlineLvl w:val="6"/>
-    </w:pPr>
-    <w:rPr>
-      <w:rFonts w:ascii="Arial" w:hAnsi="Arial"/>
-    </w:rPr>
-  </w:style>
-  <w:style w:type="paragraph" w:styleId="Heading8">
-    <w:name w:val="heading 8"/>
-    <w:basedOn w:val="Normal"/>
-    <w:next w:val="Normal"/>
-    <w:qFormat/>
-    <w:pPr>
-      <w:numPr>
-        <w:ilvl w:val="7"/>
-        <w:numId w:val="1"/>
-      </w:numPr>
-      <w:spacing w:before="240" w:after="60"/>
-      <w:outlineLvl w:val="7"/>
-    </w:pPr>
-    <w:rPr>
-      <w:rFonts w:ascii="Arial" w:hAnsi="Arial"/>
-      <w:i/>
-    </w:rPr>
-  </w:style>
-  <w:style w:type="paragraph" w:styleId="Heading9">
-    <w:name w:val="heading 9"/>
-    <w:basedOn w:val="Normal"/>
-    <w:next w:val="Normal"/>
-    <w:qFormat/>
-    <w:pPr>
-      <w:numPr>
-        <w:ilvl w:val="8"/>
-        <w:numId w:val="1"/>
-      </w:numPr>
-      <w:spacing w:before="240" w:after="60"/>
-      <w:outlineLvl w:val="8"/>
-    </w:pPr>
-    <w:rPr>
-      <w:rFonts w:ascii="Arial" w:hAnsi="Arial"/>
-      <w:i/>
-    </w:rPr>
-  </w:style>
-  <w:style w:type="character" w:default="1" w:styleId="DefaultParagraphFont">
-    <w:name w:val="Default Paragraph Font"/>
-    <w:uiPriority w:val="1"/>
-    <w:semiHidden/>
-    <w:unhideWhenUsed/>
-  </w:style>
-  <w:style w:type="table" w:default="1" w:styleId="TableNormal">
-    <w:name w:val="Normal Table"/>
-    <w:uiPriority w:val="99"/>
-    <w:semiHidden/>
-    <w:unhideWhenUsed/>
-    <w:tblPr>
-      <w:tblInd w:w="0" w:type="dxa"/>
-      <w:tblCellMar>
-        <w:top w:w="0" w:type="dxa"/>
-        <w:left w:w="108" w:type="dxa"/>
-        <w:bottom w:w="0" w:type="dxa"/>
-        <w:right w:w="108" w:type="dxa"/>
-      </w:tblCellMar>
-    </w:tblPr>
-  </w:style>
-  <w:style w:type="numbering" w:default="1" w:styleId="NoList">
-    <w:name w:val="No List"/>
-    <w:uiPriority w:val="99"/>
-    <w:semiHidden/>
-    <w:unhideWhenUsed/>
-  </w:style>
-  <w:style w:type="character" w:styleId="FootnoteReference">
-    <w:name w:val="footnote reference"/>
-    <w:basedOn w:val="DefaultParagraphFont"/>
-    <w:semiHidden/>
-    <w:rPr>
-      <w:rFonts w:ascii="Times New Roman" w:hAnsi="Times New Roman"/>
-      <w:sz w:val="18"/>
-      <w:vertAlign w:val="superscript"/>
-    </w:rPr>
-  </w:style>
-  <w:style w:type="paragraph" w:customStyle="1" w:styleId="Author">
-    <w:name w:val="Author"/>
-    <w:basedOn w:val="Normal"/>
-    <w:pPr>
-      <w:jc w:val="center"/>
-    </w:pPr>
-    <w:rPr>
-      <w:rFonts w:ascii="Helvetica" w:hAnsi="Helvetica"/>
-      <w:sz w:val="24"/>
-    </w:rPr>
-  </w:style>
-  <w:style w:type="paragraph" w:customStyle="1" w:styleId="Paper-Title">
-    <w:name w:val="Paper-Title"/>
-    <w:basedOn w:val="Normal"/>
-    <w:pPr>
-      <w:spacing w:after="120"/>
-      <w:jc w:val="center"/>
-    </w:pPr>
-    <w:rPr>
-      <w:rFonts w:ascii="Helvetica" w:hAnsi="Helvetica"/>
-      <w:b/>
-      <w:sz w:val="36"/>
-    </w:rPr>
-  </w:style>
-  <w:style w:type="paragraph" w:customStyle="1" w:styleId="Affiliations">
-    <w:name w:val="Affiliations"/>
-    <w:basedOn w:val="Normal"/>
-    <w:rsid w:val="00F5619A"/>
-    <w:pPr>
-      <w:spacing w:after="0"/>
-      <w:jc w:val="center"/>
-    </w:pPr>
-    <w:rPr>
-      <w:rFonts w:ascii="Helvetica" w:hAnsi="Helvetica"/>
-      <w:sz w:val="20"/>
-    </w:rPr>
-  </w:style>
-  <w:style w:type="paragraph" w:styleId="FootnoteText">
-    <w:name w:val="footnote text"/>
-    <w:aliases w:val="ljll"/>
-    <w:basedOn w:val="Normal"/>
-    <w:semiHidden/>
-    <w:pPr>
-      <w:ind w:left="144" w:hanging="144"/>
-    </w:pPr>
-  </w:style>
-  <w:style w:type="paragraph" w:customStyle="1" w:styleId="Bullet">
-    <w:name w:val="Bullet"/>
-    <w:basedOn w:val="Normal"/>
-    <w:pPr>
-      <w:ind w:left="144" w:hanging="144"/>
-    </w:pPr>
-  </w:style>
-  <w:style w:type="paragraph" w:styleId="Footer">
-    <w:name w:val="footer"/>
-    <w:basedOn w:val="Normal"/>
-    <w:pPr>
-      <w:tabs>
-        <w:tab w:val="center" w:pos="4320"/>
-        <w:tab w:val="right" w:pos="8640"/>
-      </w:tabs>
-    </w:pPr>
-  </w:style>
-  <w:style w:type="paragraph" w:customStyle="1" w:styleId="E-Mail">
-    <w:name w:val="E-Mail"/>
-    <w:basedOn w:val="Author"/>
-    <w:pPr>
-      <w:spacing w:after="60"/>
-    </w:pPr>
-  </w:style>
-  <w:style w:type="paragraph" w:customStyle="1" w:styleId="Abstract">
-    <w:name w:val="Abstract"/>
-    <w:basedOn w:val="Heading1"/>
-    <w:pPr>
-      <w:numPr>
-        <w:numId w:val="0"/>
-      </w:numPr>
-      <w:spacing w:before="0" w:after="120"/>
-      <w:jc w:val="both"/>
-      <w:outlineLvl w:val="9"/>
-    </w:pPr>
-    <w:rPr>
-      <w:b w:val="0"/>
-      <w:sz w:val="18"/>
-    </w:rPr>
-  </w:style>
-  <w:style w:type="paragraph" w:styleId="ListNumber3">
-    <w:name w:val="List Number 3"/>
-    <w:basedOn w:val="Normal"/>
-    <w:pPr>
-      <w:ind w:left="1080" w:hanging="360"/>
-    </w:pPr>
-  </w:style>
-  <w:style w:type="paragraph" w:customStyle="1" w:styleId="Captions">
-    <w:name w:val="Captions"/>
-    <w:basedOn w:val="Normal"/>
-    <w:pPr>
-      <w:framePr w:w="4680" w:h="2160" w:hRule="exact" w:hSpace="187" w:wrap="around" w:hAnchor="text" w:yAlign="bottom" w:anchorLock="1"/>
-      <w:jc w:val="center"/>
-    </w:pPr>
-    <w:rPr>
-      <w:b/>
-    </w:rPr>
-  </w:style>
-  <w:style w:type="paragraph" w:customStyle="1" w:styleId="References">
-    <w:name w:val="References"/>
-    <w:basedOn w:val="Normal"/>
-    <w:pPr>
-      <w:numPr>
-        <w:numId w:val="2"/>
-      </w:numPr>
-      <w:jc w:val="left"/>
-    </w:pPr>
-  </w:style>
-  <w:style w:type="character" w:styleId="PageNumber">
-    <w:name w:val="page number"/>
-    <w:basedOn w:val="DefaultParagraphFont"/>
-  </w:style>
-  <w:style w:type="paragraph" w:styleId="BodyTextIndent">
-    <w:name w:val="Body Text Indent"/>
-    <w:basedOn w:val="Normal"/>
-    <w:pPr>
-      <w:spacing w:after="0"/>
-      <w:ind w:firstLine="360"/>
-    </w:pPr>
-  </w:style>
-  <w:style w:type="paragraph" w:styleId="DocumentMap">
-    <w:name w:val="Document Map"/>
-    <w:basedOn w:val="Normal"/>
-    <w:semiHidden/>
-    <w:pPr>
-      <w:shd w:val="clear" w:color="auto" w:fill="000080"/>
-    </w:pPr>
-    <w:rPr>
-      <w:rFonts w:ascii="Tahoma" w:hAnsi="Tahoma" w:cs="Tahoma"/>
-    </w:rPr>
-  </w:style>
-  <w:style w:type="paragraph" w:styleId="Caption">
-    <w:name w:val="caption"/>
-    <w:basedOn w:val="Normal"/>
-    <w:next w:val="Normal"/>
-    <w:qFormat/>
-    <w:pPr>
-      <w:jc w:val="center"/>
-    </w:pPr>
-    <w:rPr>
-      <w:rFonts w:cs="Miriam"/>
-      <w:b/>
-      <w:bCs/>
-      <w:szCs w:val="18"/>
-      <w:lang w:eastAsia="en-AU"/>
-    </w:rPr>
-  </w:style>
-  <w:style w:type="paragraph" w:styleId="BodyText">
-    <w:name w:val="Body Text"/>
-    <w:basedOn w:val="Normal"/>
-    <w:link w:val="BodyTextChar"/>
-    <w:pPr>
-      <w:framePr w:w="4680" w:h="2112" w:hRule="exact" w:hSpace="187" w:wrap="around" w:vAnchor="page" w:hAnchor="page" w:x="1155" w:y="12245" w:anchorLock="1"/>
-      <w:spacing w:after="0"/>
-    </w:pPr>
-    <w:rPr>
-      <w:sz w:val="16"/>
-    </w:rPr>
-  </w:style>
-  <w:style w:type="character" w:styleId="Hyperlink">
-    <w:name w:val="Hyperlink"/>
-    <w:basedOn w:val="DefaultParagraphFont"/>
-    <w:uiPriority w:val="99"/>
-    <w:rPr>
-      <w:color w:val="0000FF"/>
-      <w:u w:val="single"/>
-    </w:rPr>
-  </w:style>
-  <w:style w:type="paragraph" w:styleId="Header">
-    <w:name w:val="header"/>
-    <w:basedOn w:val="Normal"/>
-    <w:pPr>
-      <w:tabs>
-        <w:tab w:val="center" w:pos="4320"/>
-        <w:tab w:val="right" w:pos="8640"/>
-      </w:tabs>
-    </w:pPr>
-  </w:style>
-  <w:style w:type="character" w:styleId="FollowedHyperlink">
-    <w:name w:val="FollowedHyperlink"/>
-    <w:basedOn w:val="DefaultParagraphFont"/>
-    <w:rsid w:val="0062758A"/>
-    <w:rPr>
-      <w:color w:val="800080"/>
-      <w:u w:val="single"/>
-    </w:rPr>
-  </w:style>
-  <w:style w:type="paragraph" w:styleId="EndnoteText">
-    <w:name w:val="endnote text"/>
-    <w:basedOn w:val="Normal"/>
-    <w:next w:val="Normal"/>
-    <w:link w:val="EndnoteTextChar"/>
-    <w:rsid w:val="0096556B"/>
-    <w:pPr>
-      <w:spacing w:after="0"/>
-    </w:pPr>
-    <w:rPr>
-      <w:sz w:val="24"/>
-      <w:szCs w:val="24"/>
-    </w:rPr>
-  </w:style>
-  <w:style w:type="character" w:customStyle="1" w:styleId="EndnoteTextChar">
-    <w:name w:val="Endnote Text Char"/>
-    <w:basedOn w:val="DefaultParagraphFont"/>
-    <w:link w:val="EndnoteText"/>
-    <w:rsid w:val="0096556B"/>
-    <w:rPr>
-      <w:sz w:val="24"/>
-      <w:szCs w:val="24"/>
-    </w:rPr>
-  </w:style>
-  <w:style w:type="character" w:styleId="EndnoteReference">
-    <w:name w:val="endnote reference"/>
-    <w:basedOn w:val="DefaultParagraphFont"/>
-    <w:rsid w:val="0096556B"/>
-    <w:rPr>
-      <w:vertAlign w:val="superscript"/>
-    </w:rPr>
-  </w:style>
-  <w:style w:type="paragraph" w:styleId="BalloonText">
-    <w:name w:val="Balloon Text"/>
-    <w:basedOn w:val="Normal"/>
-    <w:link w:val="BalloonTextChar"/>
-    <w:semiHidden/>
-    <w:unhideWhenUsed/>
-    <w:rsid w:val="00A418A0"/>
-    <w:pPr>
-      <w:spacing w:after="0"/>
-    </w:pPr>
-    <w:rPr>
-      <w:rFonts w:ascii="Lucida Grande" w:hAnsi="Lucida Grande" w:cs="Lucida Grande"/>
-      <w:szCs w:val="18"/>
-    </w:rPr>
-  </w:style>
-  <w:style w:type="character" w:customStyle="1" w:styleId="BalloonTextChar">
-    <w:name w:val="Balloon Text Char"/>
-    <w:basedOn w:val="DefaultParagraphFont"/>
-    <w:link w:val="BalloonText"/>
-    <w:semiHidden/>
-    <w:rsid w:val="00A418A0"/>
-    <w:rPr>
-      <w:rFonts w:ascii="Lucida Grande" w:hAnsi="Lucida Grande" w:cs="Lucida Grande"/>
-      <w:sz w:val="18"/>
-      <w:szCs w:val="18"/>
-    </w:rPr>
-  </w:style>
-  <w:style w:type="paragraph" w:styleId="ListParagraph">
-    <w:name w:val="List Paragraph"/>
-    <w:basedOn w:val="Normal"/>
-    <w:uiPriority w:val="34"/>
-    <w:qFormat/>
-    <w:rsid w:val="00211C53"/>
-    <w:pPr>
-      <w:ind w:left="720"/>
-      <w:contextualSpacing/>
-    </w:pPr>
-  </w:style>
-  <w:style w:type="character" w:customStyle="1" w:styleId="Heading1Char">
-    <w:name w:val="Heading 1 Char"/>
-    <w:basedOn w:val="DefaultParagraphFont"/>
-    <w:link w:val="Heading1"/>
-    <w:uiPriority w:val="9"/>
-    <w:rsid w:val="0020103A"/>
-    <w:rPr>
-      <w:b/>
-      <w:kern w:val="28"/>
-      <w:sz w:val="24"/>
-    </w:rPr>
-  </w:style>
-  <w:style w:type="paragraph" w:styleId="Bibliography">
-    <w:name w:val="Bibliography"/>
-    <w:basedOn w:val="Normal"/>
-    <w:next w:val="Normal"/>
-    <w:uiPriority w:val="37"/>
-    <w:unhideWhenUsed/>
-    <w:rsid w:val="0020103A"/>
-  </w:style>
-  <w:style w:type="character" w:customStyle="1" w:styleId="BodyTextChar">
-    <w:name w:val="Body Text Char"/>
-    <w:basedOn w:val="DefaultParagraphFont"/>
-    <w:link w:val="BodyText"/>
-    <w:rsid w:val="00B52674"/>
-    <w:rPr>
-      <w:sz w:val="16"/>
-    </w:rPr>
-  </w:style>
-</w:styles>
-</file>
-
-<file path=word/stylesWithEffects.xml><?xml version="1.0" encoding="utf-8"?>
-<w:styles xmlns:wpc="http://schemas.microsoft.com/office/word/2010/wordprocessingCanvas" xmlns:mo="http://schemas.microsoft.com/office/mac/office/2008/main" xmlns:mc="http://schemas.openxmlformats.org/markup-compatibility/2006" xmlns:mv="urn:schemas-microsoft-com:mac:vml" xmlns:o="urn:schemas-microsoft-com:office:office" xmlns:r="http://schemas.openxmlformats.org/officeDocument/2006/relationships" xmlns:m="http://schemas.openxmlformats.org/officeDocument/2006/math" xmlns:v="urn:schemas-microsoft-com:vml" xmlns:wp14="http://schemas.microsoft.com/office/word/2010/wordprocessingDrawing" xmlns:wp="http://schemas.openxmlformats.org/drawingml/2006/wordprocessingDrawing" xmlns:w10="urn:schemas-microsoft-com:office:word" xmlns:w="http://schemas.openxmlformats.org/wordprocessingml/2006/main" xmlns:w14="http://schemas.microsoft.com/office/word/2010/wordml" xmlns:wpg="http://schemas.microsoft.com/office/word/2010/wordprocessingGroup" xmlns:wpi="http://schemas.microsoft.com/office/word/2010/wordprocessingInk" xmlns:wne="http://schemas.microsoft.com/office/word/2006/wordml" xmlns:wps="http://schemas.microsoft.com/office/word/2010/wordprocessingShape" mc:Ignorable="w14 wp14">
-  <w:docDefaults>
-    <w:rPrDefault>
-      <w:rPr>
-        <w:rFonts w:ascii="Times New Roman" w:eastAsia="Times New Roman" w:hAnsi="Times New Roman" w:cs="Times New Roman"/>
-        <w:lang w:val="en-US" w:eastAsia="en-US" w:bidi="ar-SA"/>
-      </w:rPr>
-    </w:rPrDefault>
-    <w:pPrDefault/>
-  </w:docDefaults>
-  <w:latentStyles w:defLockedState="0" w:defUIPriority="0" w:defSemiHidden="0" w:defUnhideWhenUsed="0" w:defQFormat="0" w:count="276">
-    <w:lsdException w:name="Normal" w:qFormat="1"/>
-    <w:lsdException w:name="heading 1" w:uiPriority="9" w:qFormat="1"/>
-    <w:lsdException w:name="heading 2" w:qFormat="1"/>
-    <w:lsdException w:name="heading 3" w:qFormat="1"/>
-    <w:lsdException w:name="heading 4" w:qFormat="1"/>
-    <w:lsdException w:name="heading 5" w:qFormat="1"/>
-    <w:lsdException w:name="heading 6" w:qFormat="1"/>
-    <w:lsdException w:name="heading 7" w:qFormat="1"/>
-    <w:lsdException w:name="heading 8" w:qFormat="1"/>
-    <w:lsdException w:name="heading 9" w:qFormat="1"/>
-    <w:lsdException w:name="index 1" w:semiHidden="1" w:unhideWhenUsed="1"/>
-    <w:lsdException w:name="index 7" w:semiHidden="1" w:unhideWhenUsed="1"/>
-    <w:lsdException w:name="index 8" w:semiHidden="1" w:unhideWhenUsed="1"/>
-    <w:lsdException w:name="index 9" w:semiHidden="1" w:unhideWhenUsed="1"/>
-    <w:lsdException w:name="toc 1" w:semiHidden="1" w:unhideWhenUsed="1"/>
-    <w:lsdException w:name="toc 2" w:semiHidden="1" w:unhideWhenUsed="1"/>
-    <w:lsdException w:name="toc 3" w:semiHidden="1" w:unhideWhenUsed="1"/>
-    <w:lsdException w:name="toc 4" w:semiHidden="1" w:unhideWhenUsed="1"/>
-    <w:lsdException w:name="toc 5" w:semiHidden="1" w:unhideWhenUsed="1"/>
-    <w:lsdException w:name="toc 6" w:semiHidden="1" w:unhideWhenUsed="1"/>
-    <w:lsdException w:name="toc 7" w:semiHidden="1" w:unhideWhenUsed="1"/>
-    <w:lsdException w:name="toc 8" w:semiHidden="1" w:unhideWhenUsed="1"/>
-    <w:lsdException w:name="toc 9" w:semiHidden="1" w:unhideWhenUsed="1"/>
-    <w:lsdException w:name="Normal Indent" w:semiHidden="1" w:unhideWhenUsed="1"/>
-    <w:lsdException w:name="footnote text" w:semiHidden="1" w:unhideWhenUsed="1"/>
-    <w:lsdException w:name="annotation text" w:semiHidden="1" w:unhideWhenUsed="1"/>
-    <w:lsdException w:name="header" w:semiHidden="1" w:unhideWhenUsed="1"/>
-    <w:lsdException w:name="footer" w:semiHidden="1" w:unhideWhenUsed="1"/>
-    <w:lsdException w:name="index heading" w:semiHidden="1" w:unhideWhenUsed="1"/>
-    <w:lsdException w:name="caption" w:semiHidden="1" w:unhideWhenUsed="1" w:qFormat="1"/>
-    <w:lsdException w:name="table of figures" w:semiHidden="1" w:unhideWhenUsed="1"/>
-    <w:lsdException w:name="envelope address" w:semiHidden="1" w:unhideWhenUsed="1"/>
-    <w:lsdException w:name="envelope return" w:semiHidden="1" w:unhideWhenUsed="1"/>
-    <w:lsdException w:name="footnote reference" w:semiHidden="1" w:unhideWhenUsed="1"/>
-    <w:lsdException w:name="annotation reference" w:semiHidden="1" w:unhideWhenUsed="1"/>
-    <w:lsdException w:name="line number" w:semiHidden="1" w:unhideWhenUsed="1"/>
-    <w:lsdException w:name="page number" w:semiHidden="1" w:unhideWhenUsed="1"/>
-    <w:lsdException w:name="endnote reference" w:semiHidden="1" w:unhideWhenUsed="1"/>
-    <w:lsdException w:name="endnote text" w:semiHidden="1" w:unhideWhenUsed="1"/>
-    <w:lsdException w:name="table of authorities" w:semiHidden="1" w:unhideWhenUsed="1"/>
-    <w:lsdException w:name="macro" w:semiHidden="1" w:unhideWhenUsed="1"/>
-    <w:lsdException w:name="toa heading" w:semiHidden="1" w:unhideWhenUsed="1"/>
-    <w:lsdException w:name="List" w:semiHidden="1" w:unhideWhenUsed="1"/>
-    <w:lsdException w:name="List Bullet" w:semiHidden="1" w:unhideWhenUsed="1"/>
-    <w:lsdException w:name="List Number" w:semiHidden="1" w:unhideWhenUsed="1"/>
-    <w:lsdException w:name="List 2" w:semiHidden="1" w:unhideWhenUsed="1"/>
-    <w:lsdException w:name="List 3" w:semiHidden="1" w:unhideWhenUsed="1"/>
-    <w:lsdException w:name="List 4" w:semiHidden="1" w:unhideWhenUsed="1"/>
-    <w:lsdException w:name="List 5" w:semiHidden="1" w:unhideWhenUsed="1"/>
-    <w:lsdException w:name="List Bullet 2" w:semiHidden="1" w:unhideWhenUsed="1"/>
-    <w:lsdException w:name="List Bullet 3" w:semiHidden="1" w:unhideWhenUsed="1"/>
-    <w:lsdException w:name="List Bullet 4" w:semiHidden="1" w:unhideWhenUsed="1"/>
-    <w:lsdException w:name="List Bullet 5" w:semiHidden="1" w:unhideWhenUsed="1"/>
-    <w:lsdException w:name="List Number 3" w:semiHidden="1" w:unhideWhenUsed="1"/>
-    <w:lsdException w:name="List Number 4" w:semiHidden="1" w:unhideWhenUsed="1"/>
-    <w:lsdException w:name="Title" w:qFormat="1"/>
-    <w:lsdException w:name="Closing" w:semiHidden="1" w:unhideWhenUsed="1"/>
-    <w:lsdException w:name="Signature" w:semiHidden="1" w:unhideWhenUsed="1"/>
-    <w:lsdException w:name="Default Paragraph Font" w:semiHidden="1" w:unhideWhenUsed="1"/>
-    <w:lsdException w:name="Body Text" w:semiHidden="1" w:unhideWhenUsed="1"/>
-    <w:lsdException w:name="Body Text Indent" w:semiHidden="1" w:unhideWhenUsed="1"/>
-    <w:lsdException w:name="List Continue" w:semiHidden="1" w:unhideWhenUsed="1"/>
-    <w:lsdException w:name="List Continue 2" w:semiHidden="1" w:unhideWhenUsed="1"/>
-    <w:lsdException w:name="List Continue 3" w:semiHidden="1" w:unhideWhenUsed="1"/>
-    <w:lsdException w:name="List Continue 4" w:semiHidden="1" w:unhideWhenUsed="1"/>
-    <w:lsdException w:name="List Continue 5" w:semiHidden="1" w:unhideWhenUsed="1"/>
-    <w:lsdException w:name="Message Header" w:semiHidden="1" w:unhideWhenUsed="1"/>
-    <w:lsdException w:name="Subtitle" w:qFormat="1"/>
-    <w:lsdException w:name="Salutation" w:semiHidden="1" w:unhideWhenUsed="1"/>
-    <w:lsdException w:name="Date" w:semiHidden="1" w:unhideWhenUsed="1"/>
-    <w:lsdException w:name="Body Text First Indent" w:semiHidden="1" w:unhideWhenUsed="1"/>
-    <w:lsdException w:name="Body Text First Indent 2" w:semiHidden="1" w:unhideWhenUsed="1"/>
-    <w:lsdException w:name="Note Heading" w:semiHidden="1" w:unhideWhenUsed="1"/>
-    <w:lsdException w:name="Body Text 2" w:semiHidden="1" w:unhideWhenUsed="1"/>
-    <w:lsdException w:name="Body Text 3" w:semiHidden="1" w:unhideWhenUsed="1"/>
-    <w:lsdException w:name="Body Text Indent 2" w:semiHidden="1" w:unhideWhenUsed="1"/>
-    <w:lsdException w:name="Hyperlink" w:uiPriority="99"/>
-    <w:lsdException w:name="Strong" w:qFormat="1"/>
-    <w:lsdException w:name="Emphasis" w:qFormat="1"/>
-    <w:lsdException w:name="Document Map" w:semiHidden="1" w:unhideWhenUsed="1"/>
-    <w:lsdException w:name="Plain Text" w:semiHidden="1" w:unhideWhenUsed="1"/>
-    <w:lsdException w:name="E-mail Signature" w:semiHidden="1" w:unhideWhenUsed="1"/>
-    <w:lsdException w:name="HTML Top of Form" w:semiHidden="1" w:unhideWhenUsed="1"/>
-    <w:lsdException w:name="HTML Bottom of Form" w:semiHidden="1" w:unhideWhenUsed="1"/>
-    <w:lsdException w:name="Normal (Web)" w:semiHidden="1" w:unhideWhenUsed="1"/>
-    <w:lsdException w:name="HTML Acronym" w:semiHidden="1" w:unhideWhenUsed="1"/>
-    <w:lsdException w:name="HTML Address" w:semiHidden="1" w:unhideWhenUsed="1"/>
-    <w:lsdException w:name="HTML Cite" w:semiHidden="1" w:unhideWhenUsed="1"/>
-    <w:lsdException w:name="HTML Code" w:semiHidden="1" w:unhideWhenUsed="1"/>
-    <w:lsdException w:name="HTML Definition" w:semiHidden="1" w:unhideWhenUsed="1"/>
-    <w:lsdException w:name="HTML Keyboard" w:semiHidden="1" w:unhideWhenUsed="1"/>
-    <w:lsdException w:name="HTML Preformatted" w:semiHidden="1" w:unhideWhenUsed="1"/>
-    <w:lsdException w:name="HTML Sample" w:semiHidden="1" w:unhideWhenUsed="1"/>
-    <w:lsdException w:name="HTML Typewriter" w:semiHidden="1" w:unhideWhenUsed="1"/>
-    <w:lsdException w:name="HTML Variable" w:semiHidden="1" w:unhideWhenUsed="1"/>
-    <w:lsdException w:name="Normal Table" w:semiHidden="1" w:unhideWhenUsed="1"/>
-    <w:lsdException w:name="annotation subject" w:semiHidden="1" w:unhideWhenUsed="1"/>
-    <w:lsdException w:name="No List" w:semiHidden="1" w:unhideWhenUsed="1"/>
-    <w:lsdException w:name="Outline List 1" w:semiHidden="1" w:unhideWhenUsed="1"/>
-    <w:lsdException w:name="Outline List 2" w:semiHidden="1" w:unhideWhenUsed="1"/>
-    <w:lsdException w:name="Outline List 3" w:semiHidden="1" w:unhideWhenUsed="1"/>
-    <w:lsdException w:name="Table Simple 1" w:semiHidden="1" w:unhideWhenUsed="1"/>
-    <w:lsdException w:name="Table Simple 2" w:semiHidden="1" w:unhideWhenUsed="1"/>
-    <w:lsdException w:name="Table Simple 3" w:semiHidden="1" w:unhideWhenUsed="1"/>
-    <w:lsdException w:name="Table Classic 1" w:semiHidden="1" w:unhideWhenUsed="1"/>
-    <w:lsdException w:name="Table Classic 2" w:semiHidden="1" w:unhideWhenUsed="1"/>
-    <w:lsdException w:name="Table Classic 3" w:semiHidden="1" w:unhideWhenUsed="1"/>
-    <w:lsdException w:name="Table Classic 4" w:semiHidden="1" w:unhideWhenUsed="1"/>
-    <w:lsdException w:name="Table Colorful 1" w:semiHidden="1" w:unhideWhenUsed="1"/>
-    <w:lsdException w:name="Table Colorful 2" w:semiHidden="1" w:unhideWhenUsed="1"/>
-    <w:lsdException w:name="Table Colorful 3" w:semiHidden="1" w:unhideWhenUsed="1"/>
-    <w:lsdException w:name="Table Columns 1" w:semiHidden="1" w:unhideWhenUsed="1"/>
-    <w:lsdException w:name="Table Columns 2" w:semiHidden="1" w:unhideWhenUsed="1"/>
-    <w:lsdException w:name="Table Columns 3" w:semiHidden="1" w:unhideWhenUsed="1"/>
-    <w:lsdException w:name="Table Columns 4" w:semiHidden="1" w:unhideWhenUsed="1"/>
-    <w:lsdException w:name="Table Columns 5" w:semiHidden="1" w:unhideWhenUsed="1"/>
-    <w:lsdException w:name="Table Grid 1" w:semiHidden="1" w:unhideWhenUsed="1"/>
-    <w:lsdException w:name="Table Grid 2" w:semiHidden="1" w:unhideWhenUsed="1"/>
-    <w:lsdException w:name="Table Grid 3" w:semiHidden="1" w:unhideWhenUsed="1"/>
-    <w:lsdException w:name="Table Grid 4" w:semiHidden="1" w:unhideWhenUsed="1"/>
-    <w:lsdException w:name="Table Grid 5" w:semiHidden="1" w:unhideWhenUsed="1"/>
-    <w:lsdException w:name="Table Grid 6" w:semiHidden="1" w:unhideWhenUsed="1"/>
-    <w:lsdException w:name="Table Grid 7" w:semiHidden="1" w:unhideWhenUsed="1"/>
-    <w:lsdException w:name="Table Grid 8" w:semiHidden="1" w:unhideWhenUsed="1"/>
-    <w:lsdException w:name="Table List 1" w:semiHidden="1" w:unhideWhenUsed="1"/>
-    <w:lsdException w:name="Table List 2" w:semiHidden="1" w:unhideWhenUsed="1"/>
-    <w:lsdException w:name="Table List 3" w:semiHidden="1" w:unhideWhenUsed="1"/>
-    <w:lsdException w:name="Table List 4" w:semiHidden="1" w:unhideWhenUsed="1"/>
-    <w:lsdException w:name="Table List 5" w:semiHidden="1" w:unhideWhenUsed="1"/>
-    <w:lsdException w:name="Table List 6" w:semiHidden="1" w:unhideWhenUsed="1"/>
-    <w:lsdException w:name="Table List 7" w:semiHidden="1" w:unhideWhenUsed="1"/>
-    <w:lsdException w:name="Table List 8" w:semiHidden="1" w:unhideWhenUsed="1"/>
-    <w:lsdException w:name="Table 3D effects 1" w:semiHidden="1" w:unhideWhenUsed="1"/>
-    <w:lsdException w:name="Table 3D effects 2" w:semiHidden="1" w:unhideWhenUsed="1"/>
-    <w:lsdException w:name="Table 3D effects 3" w:semiHidden="1" w:unhideWhenUsed="1"/>
-    <w:lsdException w:name="Table Contemporary" w:semiHidden="1" w:unhideWhenUsed="1"/>
-    <w:lsdException w:name="Table Elegant" w:semiHidden="1" w:unhideWhenUsed="1"/>
-    <w:lsdException w:name="Table Professional" w:semiHidden="1" w:unhideWhenUsed="1"/>
-    <w:lsdException w:name="Table Subtle 1" w:semiHidden="1" w:unhideWhenUsed="1"/>
-    <w:lsdException w:name="Table Subtle 2" w:semiHidden="1" w:unhideWhenUsed="1"/>
-    <w:lsdException w:name="Table Web 1" w:semiHidden="1" w:unhideWhenUsed="1"/>
-    <w:lsdException w:name="Table Web 2" w:semiHidden="1" w:unhideWhenUsed="1"/>
-    <w:lsdException w:name="Table Web 3" w:semiHidden="1" w:unhideWhenUsed="1"/>
-    <w:lsdException w:name="Balloon Text" w:semiHidden="1" w:unhideWhenUsed="1"/>
-    <w:lsdException w:name="Table Theme" w:semiHidden="1" w:unhideWhenUsed="1"/>
-    <w:lsdException w:name="Placeholder Text" w:semiHidden="1" w:uiPriority="99"/>
-    <w:lsdException w:name="No Spacing" w:uiPriority="1" w:qFormat="1"/>
-    <w:lsdException w:name="Light Shading" w:uiPriority="60"/>
-    <w:lsdException w:name="Light List" w:uiPriority="61"/>
-    <w:lsdException w:name="Light Grid" w:uiPriority="62"/>
-    <w:lsdException w:name="Medium Shading 1" w:uiPriority="63"/>
-    <w:lsdException w:name="Medium Shading 2" w:uiPriority="64"/>
-    <w:lsdException w:name="Medium List 1" w:uiPriority="65"/>
-    <w:lsdException w:name="Medium List 2" w:uiPriority="66"/>
-    <w:lsdException w:name="Medium Grid 1" w:uiPriority="67"/>
-    <w:lsdException w:name="Medium Grid 2" w:uiPriority="68"/>
-    <w:lsdException w:name="Medium Grid 3" w:uiPriority="69"/>
-    <w:lsdException w:name="Dark List" w:uiPriority="70"/>
-    <w:lsdException w:name="Colorful Shading" w:uiPriority="71"/>
-    <w:lsdException w:name="Colorful List" w:uiPriority="72"/>
-    <w:lsdException w:name="Colorful Grid" w:uiPriority="73"/>
-    <w:lsdException w:name="Light Shading Accent 1" w:uiPriority="60"/>
-    <w:lsdException w:name="Light List Accent 1" w:uiPriority="61"/>
-    <w:lsdException w:name="Light Grid Accent 1" w:uiPriority="62"/>
-    <w:lsdException w:name="Medium Shading 1 Accent 1" w:uiPriority="63"/>
-    <w:lsdException w:name="Medium Shading 2 Accent 1" w:uiPriority="64"/>
-    <w:lsdException w:name="Medium List 1 Accent 1" w:uiPriority="65"/>
-    <w:lsdException w:name="Revision" w:semiHidden="1" w:uiPriority="99"/>
-    <w:lsdException w:name="List Paragraph" w:uiPriority="34" w:qFormat="1"/>
-    <w:lsdException w:name="Quote" w:uiPriority="29" w:qFormat="1"/>
-    <w:lsdException w:name="Intense Quote" w:uiPriority="30" w:qFormat="1"/>
-    <w:lsdException w:name="Medium List 2 Accent 1" w:uiPriority="66"/>
-    <w:lsdException w:name="Medium Grid 1 Accent 1" w:uiPriority="67"/>
-    <w:lsdException w:name="Medium Grid 2 Accent 1" w:uiPriority="68"/>
-    <w:lsdException w:name="Medium Grid 3 Accent 1" w:uiPriority="69"/>
-    <w:lsdException w:name="Dark List Accent 1" w:uiPriority="70"/>
-    <w:lsdException w:name="Colorful Shading Accent 1" w:uiPriority="71"/>
-    <w:lsdException w:name="Colorful List Accent 1" w:uiPriority="72"/>
-    <w:lsdException w:name="Colorful Grid Accent 1" w:uiPriority="73"/>
-    <w:lsdException w:name="Light Shading Accent 2" w:uiPriority="60"/>
-    <w:lsdException w:name="Light List Accent 2" w:uiPriority="61"/>
-    <w:lsdException w:name="Light Grid Accent 2" w:uiPriority="62"/>
-    <w:lsdException w:name="Medium Shading 1 Accent 2" w:uiPriority="63"/>
-    <w:lsdException w:name="Medium Shading 2 Accent 2" w:uiPriority="64"/>
-    <w:lsdException w:name="Medium List 1 Accent 2" w:uiPriority="65"/>
-    <w:lsdException w:name="Medium List 2 Accent 2" w:uiPriority="66"/>
-    <w:lsdException w:name="Medium Grid 1 Accent 2" w:uiPriority="67"/>
-    <w:lsdException w:name="Medium Grid 2 Accent 2" w:uiPriority="68"/>
-    <w:lsdException w:name="Medium Grid 3 Accent 2" w:uiPriority="69"/>
-    <w:lsdException w:name="Dark List Accent 2" w:uiPriority="70"/>
-    <w:lsdException w:name="Colorful Shading Accent 2" w:uiPriority="71"/>
-    <w:lsdException w:name="Colorful List Accent 2" w:uiPriority="72"/>
-    <w:lsdException w:name="Colorful Grid Accent 2" w:uiPriority="73"/>
-    <w:lsdException w:name="Light Shading Accent 3" w:uiPriority="60"/>
-    <w:lsdException w:name="Light List Accent 3" w:uiPriority="61"/>
-    <w:lsdException w:name="Light Grid Accent 3" w:uiPriority="62"/>
-    <w:lsdException w:name="Medium Shading 1 Accent 3" w:uiPriority="63"/>
-    <w:lsdException w:name="Medium Shading 2 Accent 3" w:uiPriority="64"/>
-    <w:lsdException w:name="Medium List 1 Accent 3" w:uiPriority="65"/>
-    <w:lsdException w:name="Medium List 2 Accent 3" w:uiPriority="66"/>
-    <w:lsdException w:name="Medium Grid 1 Accent 3" w:uiPriority="67"/>
-    <w:lsdException w:name="Medium Grid 2 Accent 3" w:uiPriority="68"/>
-    <w:lsdException w:name="Medium Grid 3 Accent 3" w:uiPriority="69"/>
-    <w:lsdException w:name="Dark List Accent 3" w:uiPriority="70"/>
-    <w:lsdException w:name="Colorful Shading Accent 3" w:uiPriority="71"/>
-    <w:lsdException w:name="Colorful List Accent 3" w:uiPriority="72"/>
-    <w:lsdException w:name="Colorful Grid Accent 3" w:uiPriority="73"/>
-    <w:lsdException w:name="Light Shading Accent 4" w:uiPriority="60"/>
-    <w:lsdException w:name="Light List Accent 4" w:uiPriority="61"/>
-    <w:lsdException w:name="Light Grid Accent 4" w:uiPriority="62"/>
-    <w:lsdException w:name="Medium Shading 1 Accent 4" w:uiPriority="63"/>
-    <w:lsdException w:name="Medium Shading 2 Accent 4" w:uiPriority="64"/>
-    <w:lsdException w:name="Medium List 1 Accent 4" w:uiPriority="65"/>
-    <w:lsdException w:name="Medium List 2 Accent 4" w:uiPriority="66"/>
-    <w:lsdException w:name="Medium Grid 1 Accent 4" w:uiPriority="67"/>
-    <w:lsdException w:name="Medium Grid 2 Accent 4" w:uiPriority="68"/>
-    <w:lsdException w:name="Medium Grid 3 Accent 4" w:uiPriority="69"/>
-    <w:lsdException w:name="Dark List Accent 4" w:uiPriority="70"/>
-    <w:lsdException w:name="Colorful Shading Accent 4" w:uiPriority="71"/>
-    <w:lsdException w:name="Colorful List Accent 4" w:uiPriority="72"/>
-    <w:lsdException w:name="Colorful Grid Accent 4" w:uiPriority="73"/>
-    <w:lsdException w:name="Light Shading Accent 5" w:uiPriority="60"/>
-    <w:lsdException w:name="Light List Accent 5" w:uiPriority="61"/>
-    <w:lsdException w:name="Light Grid Accent 5" w:uiPriority="62"/>
-    <w:lsdException w:name="Medium Shading 1 Accent 5" w:uiPriority="63"/>
-    <w:lsdException w:name="Medium Shading 2 Accent 5" w:uiPriority="64"/>
-    <w:lsdException w:name="Medium List 1 Accent 5" w:uiPriority="65"/>
-    <w:lsdException w:name="Medium List 2 Accent 5" w:uiPriority="66"/>
-    <w:lsdException w:name="Medium Grid 1 Accent 5" w:uiPriority="67"/>
-    <w:lsdException w:name="Medium Grid 2 Accent 5" w:uiPriority="68"/>
-    <w:lsdException w:name="Medium Grid 3 Accent 5" w:uiPriority="69"/>
-    <w:lsdException w:name="Dark List Accent 5" w:uiPriority="70"/>
-    <w:lsdException w:name="Colorful Shading Accent 5" w:uiPriority="71"/>
-    <w:lsdException w:name="Colorful List Accent 5" w:uiPriority="72"/>
-    <w:lsdException w:name="Colorful Grid Accent 5" w:uiPriority="73"/>
-    <w:lsdException w:name="Light Shading Accent 6" w:uiPriority="60"/>
-    <w:lsdException w:name="Light List Accent 6" w:uiPriority="61"/>
-    <w:lsdException w:name="Light Grid Accent 6" w:uiPriority="62"/>
-    <w:lsdException w:name="Medium Shading 1 Accent 6" w:uiPriority="63"/>
-    <w:lsdException w:name="Medium Shading 2 Accent 6" w:uiPriority="64"/>
-    <w:lsdException w:name="Medium List 1 Accent 6" w:uiPriority="65"/>
-    <w:lsdException w:name="Medium List 2 Accent 6" w:uiPriority="66"/>
-    <w:lsdException w:name="Medium Grid 1 Accent 6" w:uiPriority="67"/>
-    <w:lsdException w:name="Medium Grid 2 Accent 6" w:uiPriority="68"/>
-    <w:lsdException w:name="Medium Grid 3 Accent 6" w:uiPriority="69"/>
-    <w:lsdException w:name="Dark List Accent 6" w:uiPriority="70"/>
-    <w:lsdException w:name="Colorful Shading Accent 6" w:uiPriority="71"/>
-    <w:lsdException w:name="Colorful List Accent 6" w:uiPriority="72"/>
-    <w:lsdException w:name="Colorful Grid Accent 6" w:uiPriority="73"/>
-    <w:lsdException w:name="Subtle Emphasis" w:uiPriority="19" w:qFormat="1"/>
-    <w:lsdException w:name="Intense Emphasis" w:uiPriority="21" w:qFormat="1"/>
-    <w:lsdException w:name="Subtle Reference" w:uiPriority="31" w:qFormat="1"/>
-    <w:lsdException w:name="Intense Reference" w:uiPriority="32" w:qFormat="1"/>
-    <w:lsdException w:name="Book Title" w:uiPriority="33" w:qFormat="1"/>
-    <w:lsdException w:name="Bibliography" w:semiHidden="1" w:uiPriority="37" w:unhideWhenUsed="1"/>
-    <w:lsdException w:name="TOC Heading" w:semiHidden="1" w:uiPriority="39" w:unhideWhenUsed="1" w:qFormat="1"/>
+    <w:lsdException w:name="Grid Table 4" w:uiPriority="49"/>
+    <w:lsdException w:name="Grid Table 5 Dark" w:uiPriority="50"/>
+    <w:lsdException w:name="Grid Table 6 Colorful" w:uiPriority="51"/>
+    <w:lsdException w:name="Grid Table 7 Colorful" w:uiPriority="52"/>
+    <w:lsdException w:name="Grid Table 1 Light Accent 1" w:uiPriority="46"/>
+    <w:lsdException w:name="Grid Table 2 Accent 1" w:uiPriority="47"/>
+    <w:lsdException w:name="Grid Table 3 Accent 1" w:uiPriority="48"/>
+    <w:lsdException w:name="Grid Table 4 Accent 1" w:uiPriority="49"/>
+    <w:lsdException w:name="Grid Table 5 Dark Accent 1" w:uiPriority="50"/>
+    <w:lsdException w:name="Grid Table 6 Colorful Accent 1" w:uiPriority="51"/>
+    <w:lsdException w:name="Grid Table 7 Colorful Accent 1" w:uiPriority="52"/>
+    <w:lsdException w:name="Grid Table 1 Light Accent 2" w:uiPriority="46"/>
+    <w:lsdException w:name="Grid Table 2 Accent 2" w:uiPriority="47"/>
+    <w:lsdException w:name="Grid Table 3 Accent 2" w:uiPriority="48"/>
+    <w:lsdException w:name="Grid Table 4 Accent 2" w:uiPriority="49"/>
+    <w:lsdException w:name="Grid Table 5 Dark Accent 2" w:uiPriority="50"/>
+    <w:lsdException w:name="Grid Table 6 Colorful Accent 2" w:uiPriority="51"/>
+    <w:lsdException w:name="Grid Table 7 Colorful Accent 2" w:uiPriority="52"/>
+    <w:lsdException w:name="Grid Table 1 Light Accent 3" w:uiPriority="46"/>
+    <w:lsdException w:name="Grid Table 2 Accent 3" w:uiPriority="47"/>
+    <w:lsdException w:name="Grid Table 3 Accent 3" w:uiPriority="48"/>
+    <w:lsdException w:name="Grid Table 4 Accent 3" w:uiPriority="49"/>
+    <w:lsdException w:name="Grid Table 5 Dark Accent 3" w:uiPriority="50"/>
+    <w:lsdException w:name="Grid Table 6 Colorful Accent 3" w:uiPriority="51"/>
+    <w:lsdException w:name="Grid Table 7 Colorful Accent 3" w:uiPriority="52"/>
+    <w:lsdException w:name="Grid Table 1 Light Accent 4" w:uiPriority="46"/>
+    <w:lsdException w:name="Grid Table 2 Accent 4" w:uiPriority="47"/>
+    <w:lsdException w:name="Grid Table 3 Accent 4" w:uiPriority="48"/>
+    <w:lsdException w:name="Grid Table 4 Accent 4" w:uiPriority="49"/>
+    <w:lsdException w:name="Grid Table 5 Dark Accent 4" w:uiPriority="50"/>
+    <w:lsdException w:name="Grid Table 6 Colorful Accent 4" w:uiPriority="51"/>
+    <w:lsdException w:name="Grid Table 7 Colorful Accent 4" w:uiPriority="52"/>
+    <w:lsdException w:name="Grid Table 1 Light Accent 5" w:uiPriority="46"/>
+    <w:lsdException w:name="Grid Table 2 Accent 5" w:uiPriority="47"/>
+    <w:lsdException w:name="Grid Table 3 Accent 5" w:uiPriority="48"/>
+    <w:lsdException w:name="Grid Table 4 Accent 5" w:uiPriority="49"/>
+    <w:lsdException w:name="Grid Table 5 Dark Accent 5" w:uiPriority="50"/>
+    <w:lsdException w:name="Grid Table 6 Colorful Accent 5" w:uiPriority="51"/>
+    <w:lsdException w:name="Grid Table 7 Colorful Accent 5" w:uiPriority="52"/>
+    <w:lsdException w:name="Grid Table 1 Light Accent 6" w:uiPriority="46"/>
+    <w:lsdException w:name="Grid Table 2 Accent 6" w:uiPriority="47"/>
+    <w:lsdException w:name="Grid Table 3 Accent 6" w:uiPriority="48"/>
+    <w:lsdException w:name="Grid Table 4 Accent 6" w:uiPriority="49"/>
+    <w:lsdException w:name="Grid Table 5 Dark Accent 6" w:uiPriority="50"/>
+    <w:lsdException w:name="Grid Table 6 Colorful Accent 6" w:uiPriority="51"/>
+    <w:lsdException w:name="Grid Table 7 Colorful Accent 6" w:uiPriority="52"/>
+    <w:lsdException w:name="List Table 1 Light" w:uiPriority="46"/>
+    <w:lsdException w:name="List Table 2" w:uiPriority="47"/>
+    <w:lsdException w:name="List Table 3" w:uiPriority="48"/>
+    <w:lsdException w:name="List Table 4" w:uiPriority="49"/>
+    <w:lsdException w:name="List Table 5 Dark" w:uiPriority="50"/>
+    <w:lsdException w:name="List Table 6 Colorful" w:uiPriority="51"/>
+    <w:lsdException w:name="List Table 7 Colorful" w:uiPriority="52"/>
+    <w:lsdException w:name="List Table 1 Light Accent 1" w:uiPriority="46"/>
+    <w:lsdException w:name="List Table 2 Accent 1" w:uiPriority="47"/>
+    <w:lsdException w:name="List Table 3 Accent 1" w:uiPriority="48"/>
+    <w:lsdException w:name="List Table 4 Accent 1" w:uiPriority="49"/>
+    <w:lsdException w:name="List Table 5 Dark Accent 1" w:uiPriority="50"/>
+    <w:lsdException w:name="List Table 6 Colorful Accent 1" w:uiPriority="51"/>
+    <w:lsdException w:name="List Table 7 Colorful Accent 1" w:uiPriority="52"/>
+    <w:lsdException w:name="List Table 1 Light Accent 2" w:uiPriority="46"/>
+    <w:lsdException w:name="List Table 2 Accent 2" w:uiPriority="47"/>
+    <w:lsdException w:name="List Table 3 Accent 2" w:uiPriority="48"/>
+    <w:lsdException w:name="List Table 4 Accent 2" w:uiPriority="49"/>
+    <w:lsdException w:name="List Table 5 Dark Accent 2" w:uiPriority="50"/>
+    <w:lsdException w:name="List Table 6 Colorful Accent 2" w:uiPriority="51"/>
+    <w:lsdException w:name="List Table 7 Colorful Accent 2" w:uiPriority="52"/>
+    <w:lsdException w:name="List Table 1 Light Accent 3" w:uiPriority="46"/>
+    <w:lsdException w:name="List Table 2 Accent 3" w:uiPriority="47"/>
+    <w:lsdException w:name="List Table 3 Accent 3" w:uiPriority="48"/>
+    <w:lsdException w:name="List Table 4 Accent 3" w:uiPriority="49"/>
+    <w:lsdException w:name="List Table 5 Dark Accent 3" w:uiPriority="50"/>
+    <w:lsdException w:name="List Table 6 Colorful Accent 3" w:uiPriority="51"/>
+    <w:lsdException w:name="List Table 7 Colorful Accent 3" w:uiPriority="52"/>
+    <w:lsdException w:name="List Table 1 Light Accent 4" w:uiPriority="46"/>
+    <w:lsdException w:name="List Table 2 Accent 4" w:uiPriority="47"/>
+    <w:lsdException w:name="List Table 3 Accent 4" w:uiPriority="48"/>
+    <w:lsdException w:name="List Table 4 Accent 4" w:uiPriority="49"/>
+    <w:lsdException w:name="List Table 5 Dark Accent 4" w:uiPriority="50"/>
+    <w:lsdException w:name="List Table 6 Colorful Accent 4" w:uiPriority="51"/>
+    <w:lsdException w:name="List Table 7 Colorful Accent 4" w:uiPriority="52"/>
+    <w:lsdException w:name="List Table 1 Light Accent 5" w:uiPriority="46"/>
+    <w:lsdException w:name="List Table 2 Accent 5" w:uiPriority="47"/>
+    <w:lsdException w:name="List Table 3 Accent 5" w:uiPriority="48"/>
+    <w:lsdException w:name="List Table 4 Accent 5" w:uiPriority="49"/>
+    <w:lsdException w:name="List Table 5 Dark Accent 5" w:uiPriority="50"/>
+    <w:lsdException w:name="List Table 6 Colorful Accent 5" w:uiPriority="51"/>
+    <w:lsdException w:name="List Table 7 Colorful Accent 5" w:uiPriority="52"/>
+    <w:lsdException w:name="List Table 1 Light Accent 6" w:uiPriority="46"/>
+    <w:lsdException w:name="List Table 2 Accent 6" w:uiPriority="47"/>
+    <w:lsdException w:name="List Table 3 Accent 6" w:uiPriority="48"/>
+    <w:lsdException w:name="List Table 4 Accent 6" w:uiPriority="49"/>
+    <w:lsdException w:name="List Table 5 Dark Accent 6" w:uiPriority="50"/>
+    <w:lsdException w:name="List Table 6 Colorful Accent 6" w:uiPriority="51"/>
+    <w:lsdException w:name="List Table 7 Colorful Accent 6" w:uiPriority="52"/>
   </w:latentStyles>
   <w:style w:type="paragraph" w:default="1" w:styleId="Normal">
     <w:name w:val="Normal"/>
@@ -5826,7 +4952,7 @@
 </file>
 
 <file path=customXml/itemProps1.xml><?xml version="1.0" encoding="utf-8"?>
-<ds:datastoreItem xmlns:ds="http://schemas.openxmlformats.org/officeDocument/2006/customXml" ds:itemID="{77A18C4C-458C-8F4E-8A06-8606ADAF27E8}">
+<ds:datastoreItem xmlns:ds="http://schemas.openxmlformats.org/officeDocument/2006/customXml" ds:itemID="{D9825FB7-910D-4128-B7A3-065245918A34}">
   <ds:schemaRefs>
     <ds:schemaRef ds:uri="http://schemas.openxmlformats.org/officeDocument/2006/bibliography"/>
   </ds:schemaRefs>

</xml_diff>